<commit_message>
coorected rel attributes and documented link types
</commit_message>
<xml_diff>
--- a/hse-api.docx
+++ b/hse-api.docx
@@ -54,7 +54,7 @@
           <w:r>
             <w:fldChar w:fldCharType="separate"/>
           </w:r>
-          <w:hyperlink w:anchor="_Toc1230375" w:history="1">
+          <w:hyperlink w:anchor="_Toc1301490" w:history="1">
             <w:r>
               <w:rPr>
                 <w:rStyle w:val="Hyperlink"/>
@@ -81,7 +81,7 @@
                 <w:noProof/>
                 <w:webHidden/>
               </w:rPr>
-              <w:instrText xml:space="preserve"> PAGEREF _Toc1230375 \h </w:instrText>
+              <w:instrText xml:space="preserve"> PAGEREF _Toc1301490 \h </w:instrText>
             </w:r>
             <w:r>
               <w:rPr>
@@ -101,7 +101,7 @@
                 <w:noProof/>
                 <w:webHidden/>
               </w:rPr>
-              <w:t>3</w:t>
+              <w:t>2</w:t>
             </w:r>
             <w:r>
               <w:rPr>
@@ -124,7 +124,7 @@
               <w:lang w:eastAsia="en-AU"/>
             </w:rPr>
           </w:pPr>
-          <w:hyperlink w:anchor="_Toc1230376" w:history="1">
+          <w:hyperlink w:anchor="_Toc1301491" w:history="1">
             <w:r>
               <w:rPr>
                 <w:rStyle w:val="Hyperlink"/>
@@ -151,7 +151,7 @@
                 <w:noProof/>
                 <w:webHidden/>
               </w:rPr>
-              <w:instrText xml:space="preserve"> PAGEREF _Toc1230376 \h </w:instrText>
+              <w:instrText xml:space="preserve"> PAGEREF _Toc1301491 \h </w:instrText>
             </w:r>
             <w:r>
               <w:rPr>
@@ -171,7 +171,7 @@
                 <w:noProof/>
                 <w:webHidden/>
               </w:rPr>
-              <w:t>3</w:t>
+              <w:t>2</w:t>
             </w:r>
             <w:r>
               <w:rPr>
@@ -194,7 +194,7 @@
               <w:lang w:eastAsia="en-AU"/>
             </w:rPr>
           </w:pPr>
-          <w:hyperlink w:anchor="_Toc1230377" w:history="1">
+          <w:hyperlink w:anchor="_Toc1301492" w:history="1">
             <w:r>
               <w:rPr>
                 <w:rStyle w:val="Hyperlink"/>
@@ -221,7 +221,357 @@
                 <w:noProof/>
                 <w:webHidden/>
               </w:rPr>
-              <w:instrText xml:space="preserve"> PAGEREF _Toc1230377 \h </w:instrText>
+              <w:instrText xml:space="preserve"> PAGEREF _Toc1301492 \h </w:instrText>
+            </w:r>
+            <w:r>
+              <w:rPr>
+                <w:noProof/>
+                <w:webHidden/>
+              </w:rPr>
+            </w:r>
+            <w:r>
+              <w:rPr>
+                <w:noProof/>
+                <w:webHidden/>
+              </w:rPr>
+              <w:fldChar w:fldCharType="separate"/>
+            </w:r>
+            <w:r>
+              <w:rPr>
+                <w:noProof/>
+                <w:webHidden/>
+              </w:rPr>
+              <w:t>3</w:t>
+            </w:r>
+            <w:r>
+              <w:rPr>
+                <w:noProof/>
+                <w:webHidden/>
+              </w:rPr>
+              <w:fldChar w:fldCharType="end"/>
+            </w:r>
+          </w:hyperlink>
+        </w:p>
+        <w:p>
+          <w:pPr>
+            <w:pStyle w:val="TOC2"/>
+            <w:tabs>
+              <w:tab w:val="right" w:leader="dot" w:pos="9016"/>
+            </w:tabs>
+            <w:rPr>
+              <w:rFonts w:eastAsiaTheme="minorEastAsia"/>
+              <w:noProof/>
+              <w:lang w:eastAsia="en-AU"/>
+            </w:rPr>
+          </w:pPr>
+          <w:hyperlink w:anchor="_Toc1301493" w:history="1">
+            <w:r>
+              <w:rPr>
+                <w:rStyle w:val="Hyperlink"/>
+                <w:noProof/>
+              </w:rPr>
+              <w:t>Date and time format</w:t>
+            </w:r>
+            <w:r>
+              <w:rPr>
+                <w:noProof/>
+                <w:webHidden/>
+              </w:rPr>
+              <w:tab/>
+            </w:r>
+            <w:r>
+              <w:rPr>
+                <w:noProof/>
+                <w:webHidden/>
+              </w:rPr>
+              <w:fldChar w:fldCharType="begin"/>
+            </w:r>
+            <w:r>
+              <w:rPr>
+                <w:noProof/>
+                <w:webHidden/>
+              </w:rPr>
+              <w:instrText xml:space="preserve"> PAGEREF _Toc1301493 \h </w:instrText>
+            </w:r>
+            <w:r>
+              <w:rPr>
+                <w:noProof/>
+                <w:webHidden/>
+              </w:rPr>
+            </w:r>
+            <w:r>
+              <w:rPr>
+                <w:noProof/>
+                <w:webHidden/>
+              </w:rPr>
+              <w:fldChar w:fldCharType="separate"/>
+            </w:r>
+            <w:r>
+              <w:rPr>
+                <w:noProof/>
+                <w:webHidden/>
+              </w:rPr>
+              <w:t>3</w:t>
+            </w:r>
+            <w:r>
+              <w:rPr>
+                <w:noProof/>
+                <w:webHidden/>
+              </w:rPr>
+              <w:fldChar w:fldCharType="end"/>
+            </w:r>
+          </w:hyperlink>
+        </w:p>
+        <w:p>
+          <w:pPr>
+            <w:pStyle w:val="TOC2"/>
+            <w:tabs>
+              <w:tab w:val="right" w:leader="dot" w:pos="9016"/>
+            </w:tabs>
+            <w:rPr>
+              <w:rFonts w:eastAsiaTheme="minorEastAsia"/>
+              <w:noProof/>
+              <w:lang w:eastAsia="en-AU"/>
+            </w:rPr>
+          </w:pPr>
+          <w:hyperlink w:anchor="_Toc1301494" w:history="1">
+            <w:r>
+              <w:rPr>
+                <w:rStyle w:val="Hyperlink"/>
+                <w:noProof/>
+              </w:rPr>
+              <w:t>Timezones</w:t>
+            </w:r>
+            <w:r>
+              <w:rPr>
+                <w:noProof/>
+                <w:webHidden/>
+              </w:rPr>
+              <w:tab/>
+            </w:r>
+            <w:r>
+              <w:rPr>
+                <w:noProof/>
+                <w:webHidden/>
+              </w:rPr>
+              <w:fldChar w:fldCharType="begin"/>
+            </w:r>
+            <w:r>
+              <w:rPr>
+                <w:noProof/>
+                <w:webHidden/>
+              </w:rPr>
+              <w:instrText xml:space="preserve"> PAGEREF _Toc1301494 \h </w:instrText>
+            </w:r>
+            <w:r>
+              <w:rPr>
+                <w:noProof/>
+                <w:webHidden/>
+              </w:rPr>
+            </w:r>
+            <w:r>
+              <w:rPr>
+                <w:noProof/>
+                <w:webHidden/>
+              </w:rPr>
+              <w:fldChar w:fldCharType="separate"/>
+            </w:r>
+            <w:r>
+              <w:rPr>
+                <w:noProof/>
+                <w:webHidden/>
+              </w:rPr>
+              <w:t>3</w:t>
+            </w:r>
+            <w:r>
+              <w:rPr>
+                <w:noProof/>
+                <w:webHidden/>
+              </w:rPr>
+              <w:fldChar w:fldCharType="end"/>
+            </w:r>
+          </w:hyperlink>
+        </w:p>
+        <w:p>
+          <w:pPr>
+            <w:pStyle w:val="TOC2"/>
+            <w:tabs>
+              <w:tab w:val="right" w:leader="dot" w:pos="9016"/>
+            </w:tabs>
+            <w:rPr>
+              <w:rFonts w:eastAsiaTheme="minorEastAsia"/>
+              <w:noProof/>
+              <w:lang w:eastAsia="en-AU"/>
+            </w:rPr>
+          </w:pPr>
+          <w:hyperlink w:anchor="_Toc1301495" w:history="1">
+            <w:r>
+              <w:rPr>
+                <w:rStyle w:val="Hyperlink"/>
+                <w:noProof/>
+              </w:rPr>
+              <w:t>Media Types</w:t>
+            </w:r>
+            <w:r>
+              <w:rPr>
+                <w:noProof/>
+                <w:webHidden/>
+              </w:rPr>
+              <w:tab/>
+            </w:r>
+            <w:r>
+              <w:rPr>
+                <w:noProof/>
+                <w:webHidden/>
+              </w:rPr>
+              <w:fldChar w:fldCharType="begin"/>
+            </w:r>
+            <w:r>
+              <w:rPr>
+                <w:noProof/>
+                <w:webHidden/>
+              </w:rPr>
+              <w:instrText xml:space="preserve"> PAGEREF _Toc1301495 \h </w:instrText>
+            </w:r>
+            <w:r>
+              <w:rPr>
+                <w:noProof/>
+                <w:webHidden/>
+              </w:rPr>
+            </w:r>
+            <w:r>
+              <w:rPr>
+                <w:noProof/>
+                <w:webHidden/>
+              </w:rPr>
+              <w:fldChar w:fldCharType="separate"/>
+            </w:r>
+            <w:r>
+              <w:rPr>
+                <w:noProof/>
+                <w:webHidden/>
+              </w:rPr>
+              <w:t>4</w:t>
+            </w:r>
+            <w:r>
+              <w:rPr>
+                <w:noProof/>
+                <w:webHidden/>
+              </w:rPr>
+              <w:fldChar w:fldCharType="end"/>
+            </w:r>
+          </w:hyperlink>
+        </w:p>
+        <w:p>
+          <w:pPr>
+            <w:pStyle w:val="TOC2"/>
+            <w:tabs>
+              <w:tab w:val="right" w:leader="dot" w:pos="9016"/>
+            </w:tabs>
+            <w:rPr>
+              <w:rFonts w:eastAsiaTheme="minorEastAsia"/>
+              <w:noProof/>
+              <w:lang w:eastAsia="en-AU"/>
+            </w:rPr>
+          </w:pPr>
+          <w:hyperlink w:anchor="_Toc1301496" w:history="1">
+            <w:r>
+              <w:rPr>
+                <w:rStyle w:val="Hyperlink"/>
+                <w:noProof/>
+              </w:rPr>
+              <w:t>Headers</w:t>
+            </w:r>
+            <w:r>
+              <w:rPr>
+                <w:noProof/>
+                <w:webHidden/>
+              </w:rPr>
+              <w:tab/>
+            </w:r>
+            <w:r>
+              <w:rPr>
+                <w:noProof/>
+                <w:webHidden/>
+              </w:rPr>
+              <w:fldChar w:fldCharType="begin"/>
+            </w:r>
+            <w:r>
+              <w:rPr>
+                <w:noProof/>
+                <w:webHidden/>
+              </w:rPr>
+              <w:instrText xml:space="preserve"> PAGEREF _Toc1301496 \h </w:instrText>
+            </w:r>
+            <w:r>
+              <w:rPr>
+                <w:noProof/>
+                <w:webHidden/>
+              </w:rPr>
+            </w:r>
+            <w:r>
+              <w:rPr>
+                <w:noProof/>
+                <w:webHidden/>
+              </w:rPr>
+              <w:fldChar w:fldCharType="separate"/>
+            </w:r>
+            <w:r>
+              <w:rPr>
+                <w:noProof/>
+                <w:webHidden/>
+              </w:rPr>
+              <w:t>4</w:t>
+            </w:r>
+            <w:r>
+              <w:rPr>
+                <w:noProof/>
+                <w:webHidden/>
+              </w:rPr>
+              <w:fldChar w:fldCharType="end"/>
+            </w:r>
+          </w:hyperlink>
+        </w:p>
+        <w:p>
+          <w:pPr>
+            <w:pStyle w:val="TOC2"/>
+            <w:tabs>
+              <w:tab w:val="right" w:leader="dot" w:pos="9016"/>
+            </w:tabs>
+            <w:rPr>
+              <w:rFonts w:eastAsiaTheme="minorEastAsia"/>
+              <w:noProof/>
+              <w:lang w:eastAsia="en-AU"/>
+            </w:rPr>
+          </w:pPr>
+          <w:hyperlink w:anchor="_Toc1301497" w:history="1">
+            <w:r>
+              <w:rPr>
+                <w:rStyle w:val="Hyperlink"/>
+                <w:noProof/>
+              </w:rPr>
+              <w:t>Link-relation Types</w:t>
+            </w:r>
+            <w:r>
+              <w:rPr>
+                <w:noProof/>
+                <w:webHidden/>
+              </w:rPr>
+              <w:tab/>
+            </w:r>
+            <w:r>
+              <w:rPr>
+                <w:noProof/>
+                <w:webHidden/>
+              </w:rPr>
+              <w:fldChar w:fldCharType="begin"/>
+            </w:r>
+            <w:r>
+              <w:rPr>
+                <w:noProof/>
+                <w:webHidden/>
+              </w:rPr>
+              <w:instrText xml:space="preserve"> PAGEREF _Toc1301497 \h </w:instrText>
             </w:r>
             <w:r>
               <w:rPr>
@@ -264,7 +614,7 @@
               <w:lang w:eastAsia="en-AU"/>
             </w:rPr>
           </w:pPr>
-          <w:hyperlink w:anchor="_Toc1230378" w:history="1">
+          <w:hyperlink w:anchor="_Toc1301498" w:history="1">
             <w:r>
               <w:rPr>
                 <w:rStyle w:val="Hyperlink"/>
@@ -291,7 +641,7 @@
                 <w:noProof/>
                 <w:webHidden/>
               </w:rPr>
-              <w:instrText xml:space="preserve"> PAGEREF _Toc1230378 \h </w:instrText>
+              <w:instrText xml:space="preserve"> PAGEREF _Toc1301498 \h </w:instrText>
             </w:r>
             <w:r>
               <w:rPr>
@@ -334,13 +684,13 @@
               <w:lang w:eastAsia="en-AU"/>
             </w:rPr>
           </w:pPr>
-          <w:hyperlink w:anchor="_Toc1230379" w:history="1">
+          <w:hyperlink w:anchor="_Toc1301499" w:history="1">
             <w:r>
               <w:rPr>
                 <w:rStyle w:val="Hyperlink"/>
                 <w:noProof/>
               </w:rPr>
-              <w:t>Date and time format</w:t>
+              <w:t>Operations</w:t>
             </w:r>
             <w:r>
               <w:rPr>
@@ -361,7 +711,7 @@
                 <w:noProof/>
                 <w:webHidden/>
               </w:rPr>
-              <w:instrText xml:space="preserve"> PAGEREF _Toc1230379 \h </w:instrText>
+              <w:instrText xml:space="preserve"> PAGEREF _Toc1301499 \h </w:instrText>
             </w:r>
             <w:r>
               <w:rPr>
@@ -404,13 +754,13 @@
               <w:lang w:eastAsia="en-AU"/>
             </w:rPr>
           </w:pPr>
-          <w:hyperlink w:anchor="_Toc1230380" w:history="1">
+          <w:hyperlink w:anchor="_Toc1301500" w:history="1">
             <w:r>
               <w:rPr>
                 <w:rStyle w:val="Hyperlink"/>
                 <w:noProof/>
               </w:rPr>
-              <w:t>Timezones</w:t>
+              <w:t>Responses</w:t>
             </w:r>
             <w:r>
               <w:rPr>
@@ -431,7 +781,7 @@
                 <w:noProof/>
                 <w:webHidden/>
               </w:rPr>
-              <w:instrText xml:space="preserve"> PAGEREF _Toc1230380 \h </w:instrText>
+              <w:instrText xml:space="preserve"> PAGEREF _Toc1301500 \h </w:instrText>
             </w:r>
             <w:r>
               <w:rPr>
@@ -474,13 +824,13 @@
               <w:lang w:eastAsia="en-AU"/>
             </w:rPr>
           </w:pPr>
-          <w:hyperlink w:anchor="_Toc1230381" w:history="1">
+          <w:hyperlink w:anchor="_Toc1301501" w:history="1">
             <w:r>
               <w:rPr>
                 <w:rStyle w:val="Hyperlink"/>
                 <w:noProof/>
               </w:rPr>
-              <w:t>Schema</w:t>
+              <w:t>Versions</w:t>
             </w:r>
             <w:r>
               <w:rPr>
@@ -501,7 +851,7 @@
                 <w:noProof/>
                 <w:webHidden/>
               </w:rPr>
-              <w:instrText xml:space="preserve"> PAGEREF _Toc1230381 \h </w:instrText>
+              <w:instrText xml:space="preserve"> PAGEREF _Toc1301501 \h </w:instrText>
             </w:r>
             <w:r>
               <w:rPr>
@@ -522,6 +872,76 @@
                 <w:webHidden/>
               </w:rPr>
               <w:t>6</w:t>
+            </w:r>
+            <w:r>
+              <w:rPr>
+                <w:noProof/>
+                <w:webHidden/>
+              </w:rPr>
+              <w:fldChar w:fldCharType="end"/>
+            </w:r>
+          </w:hyperlink>
+        </w:p>
+        <w:p>
+          <w:pPr>
+            <w:pStyle w:val="TOC1"/>
+            <w:tabs>
+              <w:tab w:val="right" w:leader="dot" w:pos="9016"/>
+            </w:tabs>
+            <w:rPr>
+              <w:rFonts w:eastAsiaTheme="minorEastAsia"/>
+              <w:noProof/>
+              <w:lang w:eastAsia="en-AU"/>
+            </w:rPr>
+          </w:pPr>
+          <w:hyperlink w:anchor="_Toc1301502" w:history="1">
+            <w:r>
+              <w:rPr>
+                <w:rStyle w:val="Hyperlink"/>
+                <w:noProof/>
+              </w:rPr>
+              <w:t>Response object</w:t>
+            </w:r>
+            <w:r>
+              <w:rPr>
+                <w:noProof/>
+                <w:webHidden/>
+              </w:rPr>
+              <w:tab/>
+            </w:r>
+            <w:r>
+              <w:rPr>
+                <w:noProof/>
+                <w:webHidden/>
+              </w:rPr>
+              <w:fldChar w:fldCharType="begin"/>
+            </w:r>
+            <w:r>
+              <w:rPr>
+                <w:noProof/>
+                <w:webHidden/>
+              </w:rPr>
+              <w:instrText xml:space="preserve"> PAGEREF _Toc1301502 \h </w:instrText>
+            </w:r>
+            <w:r>
+              <w:rPr>
+                <w:noProof/>
+                <w:webHidden/>
+              </w:rPr>
+            </w:r>
+            <w:r>
+              <w:rPr>
+                <w:noProof/>
+                <w:webHidden/>
+              </w:rPr>
+              <w:fldChar w:fldCharType="separate"/>
+            </w:r>
+            <w:r>
+              <w:rPr>
+                <w:noProof/>
+                <w:webHidden/>
+              </w:rPr>
+              <w:t>7</w:t>
             </w:r>
             <w:r>
               <w:rPr>
@@ -544,13 +964,13 @@
               <w:lang w:eastAsia="en-AU"/>
             </w:rPr>
           </w:pPr>
-          <w:hyperlink w:anchor="_Toc1230382" w:history="1">
+          <w:hyperlink w:anchor="_Toc1301503" w:history="1">
             <w:r>
               <w:rPr>
                 <w:rStyle w:val="Hyperlink"/>
                 <w:noProof/>
               </w:rPr>
-              <w:t>Headers</w:t>
+              <w:t>Response periods</w:t>
             </w:r>
             <w:r>
               <w:rPr>
@@ -571,7 +991,7 @@
                 <w:noProof/>
                 <w:webHidden/>
               </w:rPr>
-              <w:instrText xml:space="preserve"> PAGEREF _Toc1230382 \h </w:instrText>
+              <w:instrText xml:space="preserve"> PAGEREF _Toc1301503 \h </w:instrText>
             </w:r>
             <w:r>
               <w:rPr>
@@ -591,7 +1011,7 @@
                 <w:noProof/>
                 <w:webHidden/>
               </w:rPr>
-              <w:t>6</w:t>
+              <w:t>8</w:t>
             </w:r>
             <w:r>
               <w:rPr>
@@ -614,13 +1034,13 @@
               <w:lang w:eastAsia="en-AU"/>
             </w:rPr>
           </w:pPr>
-          <w:hyperlink w:anchor="_Toc1230383" w:history="1">
+          <w:hyperlink w:anchor="_Toc1301504" w:history="1">
             <w:r>
               <w:rPr>
                 <w:rStyle w:val="Hyperlink"/>
                 <w:noProof/>
               </w:rPr>
-              <w:t>Operations</w:t>
+              <w:t>Data representation</w:t>
             </w:r>
             <w:r>
               <w:rPr>
@@ -641,7 +1061,7 @@
                 <w:noProof/>
                 <w:webHidden/>
               </w:rPr>
-              <w:instrText xml:space="preserve"> PAGEREF _Toc1230383 \h </w:instrText>
+              <w:instrText xml:space="preserve"> PAGEREF _Toc1301504 \h </w:instrText>
             </w:r>
             <w:r>
               <w:rPr>
@@ -661,7 +1081,77 @@
                 <w:noProof/>
                 <w:webHidden/>
               </w:rPr>
-              <w:t>6</w:t>
+              <w:t>9</w:t>
+            </w:r>
+            <w:r>
+              <w:rPr>
+                <w:noProof/>
+                <w:webHidden/>
+              </w:rPr>
+              <w:fldChar w:fldCharType="end"/>
+            </w:r>
+          </w:hyperlink>
+        </w:p>
+        <w:p>
+          <w:pPr>
+            <w:pStyle w:val="TOC1"/>
+            <w:tabs>
+              <w:tab w:val="right" w:leader="dot" w:pos="9016"/>
+            </w:tabs>
+            <w:rPr>
+              <w:rFonts w:eastAsiaTheme="minorEastAsia"/>
+              <w:noProof/>
+              <w:lang w:eastAsia="en-AU"/>
+            </w:rPr>
+          </w:pPr>
+          <w:hyperlink w:anchor="_Toc1301505" w:history="1">
+            <w:r>
+              <w:rPr>
+                <w:rStyle w:val="Hyperlink"/>
+                <w:noProof/>
+              </w:rPr>
+              <w:t>Application views</w:t>
+            </w:r>
+            <w:r>
+              <w:rPr>
+                <w:noProof/>
+                <w:webHidden/>
+              </w:rPr>
+              <w:tab/>
+            </w:r>
+            <w:r>
+              <w:rPr>
+                <w:noProof/>
+                <w:webHidden/>
+              </w:rPr>
+              <w:fldChar w:fldCharType="begin"/>
+            </w:r>
+            <w:r>
+              <w:rPr>
+                <w:noProof/>
+                <w:webHidden/>
+              </w:rPr>
+              <w:instrText xml:space="preserve"> PAGEREF _Toc1301505 \h </w:instrText>
+            </w:r>
+            <w:r>
+              <w:rPr>
+                <w:noProof/>
+                <w:webHidden/>
+              </w:rPr>
+            </w:r>
+            <w:r>
+              <w:rPr>
+                <w:noProof/>
+                <w:webHidden/>
+              </w:rPr>
+              <w:fldChar w:fldCharType="separate"/>
+            </w:r>
+            <w:r>
+              <w:rPr>
+                <w:noProof/>
+                <w:webHidden/>
+              </w:rPr>
+              <w:t>11</w:t>
             </w:r>
             <w:r>
               <w:rPr>
@@ -684,13 +1174,13 @@
               <w:lang w:eastAsia="en-AU"/>
             </w:rPr>
           </w:pPr>
-          <w:hyperlink w:anchor="_Toc1230384" w:history="1">
+          <w:hyperlink w:anchor="_Toc1301506" w:history="1">
             <w:r>
               <w:rPr>
                 <w:rStyle w:val="Hyperlink"/>
                 <w:noProof/>
               </w:rPr>
-              <w:t>Responses</w:t>
+              <w:t>Graph format</w:t>
             </w:r>
             <w:r>
               <w:rPr>
@@ -711,7 +1201,7 @@
                 <w:noProof/>
                 <w:webHidden/>
               </w:rPr>
-              <w:instrText xml:space="preserve"> PAGEREF _Toc1230384 \h </w:instrText>
+              <w:instrText xml:space="preserve"> PAGEREF _Toc1301506 \h </w:instrText>
             </w:r>
             <w:r>
               <w:rPr>
@@ -731,7 +1221,7 @@
                 <w:noProof/>
                 <w:webHidden/>
               </w:rPr>
-              <w:t>6</w:t>
+              <w:t>11</w:t>
             </w:r>
             <w:r>
               <w:rPr>
@@ -754,13 +1244,13 @@
               <w:lang w:eastAsia="en-AU"/>
             </w:rPr>
           </w:pPr>
-          <w:hyperlink w:anchor="_Toc1230385" w:history="1">
+          <w:hyperlink w:anchor="_Toc1301507" w:history="1">
             <w:r>
               <w:rPr>
                 <w:rStyle w:val="Hyperlink"/>
                 <w:noProof/>
               </w:rPr>
-              <w:t>Versions</w:t>
+              <w:t>Data paths</w:t>
             </w:r>
             <w:r>
               <w:rPr>
@@ -781,7 +1271,7 @@
                 <w:noProof/>
                 <w:webHidden/>
               </w:rPr>
-              <w:instrText xml:space="preserve"> PAGEREF _Toc1230385 \h </w:instrText>
+              <w:instrText xml:space="preserve"> PAGEREF _Toc1301507 \h </w:instrText>
             </w:r>
             <w:r>
               <w:rPr>
@@ -801,427 +1291,7 @@
                 <w:noProof/>
                 <w:webHidden/>
               </w:rPr>
-              <w:t>7</w:t>
-            </w:r>
-            <w:r>
-              <w:rPr>
-                <w:noProof/>
-                <w:webHidden/>
-              </w:rPr>
-              <w:fldChar w:fldCharType="end"/>
-            </w:r>
-          </w:hyperlink>
-        </w:p>
-        <w:p>
-          <w:pPr>
-            <w:pStyle w:val="TOC1"/>
-            <w:tabs>
-              <w:tab w:val="right" w:leader="dot" w:pos="9016"/>
-            </w:tabs>
-            <w:rPr>
-              <w:rFonts w:eastAsiaTheme="minorEastAsia"/>
-              <w:noProof/>
-              <w:lang w:eastAsia="en-AU"/>
-            </w:rPr>
-          </w:pPr>
-          <w:hyperlink w:anchor="_Toc1230386" w:history="1">
-            <w:r>
-              <w:rPr>
-                <w:rStyle w:val="Hyperlink"/>
-                <w:noProof/>
-              </w:rPr>
-              <w:t>Response object</w:t>
-            </w:r>
-            <w:r>
-              <w:rPr>
-                <w:noProof/>
-                <w:webHidden/>
-              </w:rPr>
-              <w:tab/>
-            </w:r>
-            <w:r>
-              <w:rPr>
-                <w:noProof/>
-                <w:webHidden/>
-              </w:rPr>
-              <w:fldChar w:fldCharType="begin"/>
-            </w:r>
-            <w:r>
-              <w:rPr>
-                <w:noProof/>
-                <w:webHidden/>
-              </w:rPr>
-              <w:instrText xml:space="preserve"> PAGEREF _Toc1230386 \h </w:instrText>
-            </w:r>
-            <w:r>
-              <w:rPr>
-                <w:noProof/>
-                <w:webHidden/>
-              </w:rPr>
-            </w:r>
-            <w:r>
-              <w:rPr>
-                <w:noProof/>
-                <w:webHidden/>
-              </w:rPr>
-              <w:fldChar w:fldCharType="separate"/>
-            </w:r>
-            <w:r>
-              <w:rPr>
-                <w:noProof/>
-                <w:webHidden/>
-              </w:rPr>
-              <w:t>8</w:t>
-            </w:r>
-            <w:r>
-              <w:rPr>
-                <w:noProof/>
-                <w:webHidden/>
-              </w:rPr>
-              <w:fldChar w:fldCharType="end"/>
-            </w:r>
-          </w:hyperlink>
-        </w:p>
-        <w:p>
-          <w:pPr>
-            <w:pStyle w:val="TOC2"/>
-            <w:tabs>
-              <w:tab w:val="right" w:leader="dot" w:pos="9016"/>
-            </w:tabs>
-            <w:rPr>
-              <w:rFonts w:eastAsiaTheme="minorEastAsia"/>
-              <w:noProof/>
-              <w:lang w:eastAsia="en-AU"/>
-            </w:rPr>
-          </w:pPr>
-          <w:hyperlink w:anchor="_Toc1230387" w:history="1">
-            <w:r>
-              <w:rPr>
-                <w:rStyle w:val="Hyperlink"/>
-                <w:noProof/>
-              </w:rPr>
-              <w:t>Response periods</w:t>
-            </w:r>
-            <w:r>
-              <w:rPr>
-                <w:noProof/>
-                <w:webHidden/>
-              </w:rPr>
-              <w:tab/>
-            </w:r>
-            <w:r>
-              <w:rPr>
-                <w:noProof/>
-                <w:webHidden/>
-              </w:rPr>
-              <w:fldChar w:fldCharType="begin"/>
-            </w:r>
-            <w:r>
-              <w:rPr>
-                <w:noProof/>
-                <w:webHidden/>
-              </w:rPr>
-              <w:instrText xml:space="preserve"> PAGEREF _Toc1230387 \h </w:instrText>
-            </w:r>
-            <w:r>
-              <w:rPr>
-                <w:noProof/>
-                <w:webHidden/>
-              </w:rPr>
-            </w:r>
-            <w:r>
-              <w:rPr>
-                <w:noProof/>
-                <w:webHidden/>
-              </w:rPr>
-              <w:fldChar w:fldCharType="separate"/>
-            </w:r>
-            <w:r>
-              <w:rPr>
-                <w:noProof/>
-                <w:webHidden/>
-              </w:rPr>
-              <w:t>9</w:t>
-            </w:r>
-            <w:r>
-              <w:rPr>
-                <w:noProof/>
-                <w:webHidden/>
-              </w:rPr>
-              <w:fldChar w:fldCharType="end"/>
-            </w:r>
-          </w:hyperlink>
-        </w:p>
-        <w:p>
-          <w:pPr>
-            <w:pStyle w:val="TOC2"/>
-            <w:tabs>
-              <w:tab w:val="right" w:leader="dot" w:pos="9016"/>
-            </w:tabs>
-            <w:rPr>
-              <w:rFonts w:eastAsiaTheme="minorEastAsia"/>
-              <w:noProof/>
-              <w:lang w:eastAsia="en-AU"/>
-            </w:rPr>
-          </w:pPr>
-          <w:hyperlink w:anchor="_Toc1230388" w:history="1">
-            <w:r>
-              <w:rPr>
-                <w:rStyle w:val="Hyperlink"/>
-                <w:noProof/>
-              </w:rPr>
-              <w:t>Data representation</w:t>
-            </w:r>
-            <w:r>
-              <w:rPr>
-                <w:noProof/>
-                <w:webHidden/>
-              </w:rPr>
-              <w:tab/>
-            </w:r>
-            <w:r>
-              <w:rPr>
-                <w:noProof/>
-                <w:webHidden/>
-              </w:rPr>
-              <w:fldChar w:fldCharType="begin"/>
-            </w:r>
-            <w:r>
-              <w:rPr>
-                <w:noProof/>
-                <w:webHidden/>
-              </w:rPr>
-              <w:instrText xml:space="preserve"> PAGEREF _Toc1230388 \h </w:instrText>
-            </w:r>
-            <w:r>
-              <w:rPr>
-                <w:noProof/>
-                <w:webHidden/>
-              </w:rPr>
-            </w:r>
-            <w:r>
-              <w:rPr>
-                <w:noProof/>
-                <w:webHidden/>
-              </w:rPr>
-              <w:fldChar w:fldCharType="separate"/>
-            </w:r>
-            <w:r>
-              <w:rPr>
-                <w:noProof/>
-                <w:webHidden/>
-              </w:rPr>
-              <w:t>10</w:t>
-            </w:r>
-            <w:r>
-              <w:rPr>
-                <w:noProof/>
-                <w:webHidden/>
-              </w:rPr>
-              <w:fldChar w:fldCharType="end"/>
-            </w:r>
-          </w:hyperlink>
-        </w:p>
-        <w:p>
-          <w:pPr>
-            <w:pStyle w:val="TOC1"/>
-            <w:tabs>
-              <w:tab w:val="right" w:leader="dot" w:pos="9016"/>
-            </w:tabs>
-            <w:rPr>
-              <w:rFonts w:eastAsiaTheme="minorEastAsia"/>
-              <w:noProof/>
-              <w:lang w:eastAsia="en-AU"/>
-            </w:rPr>
-          </w:pPr>
-          <w:hyperlink w:anchor="_Toc1230389" w:history="1">
-            <w:r>
-              <w:rPr>
-                <w:rStyle w:val="Hyperlink"/>
-                <w:noProof/>
-              </w:rPr>
-              <w:t>Application views</w:t>
-            </w:r>
-            <w:r>
-              <w:rPr>
-                <w:noProof/>
-                <w:webHidden/>
-              </w:rPr>
-              <w:tab/>
-            </w:r>
-            <w:r>
-              <w:rPr>
-                <w:noProof/>
-                <w:webHidden/>
-              </w:rPr>
-              <w:fldChar w:fldCharType="begin"/>
-            </w:r>
-            <w:r>
-              <w:rPr>
-                <w:noProof/>
-                <w:webHidden/>
-              </w:rPr>
-              <w:instrText xml:space="preserve"> PAGEREF _Toc1230389 \h </w:instrText>
-            </w:r>
-            <w:r>
-              <w:rPr>
-                <w:noProof/>
-                <w:webHidden/>
-              </w:rPr>
-            </w:r>
-            <w:r>
-              <w:rPr>
-                <w:noProof/>
-                <w:webHidden/>
-              </w:rPr>
-              <w:fldChar w:fldCharType="separate"/>
-            </w:r>
-            <w:r>
-              <w:rPr>
-                <w:noProof/>
-                <w:webHidden/>
-              </w:rPr>
               <w:t>12</w:t>
-            </w:r>
-            <w:r>
-              <w:rPr>
-                <w:noProof/>
-                <w:webHidden/>
-              </w:rPr>
-              <w:fldChar w:fldCharType="end"/>
-            </w:r>
-          </w:hyperlink>
-        </w:p>
-        <w:p>
-          <w:pPr>
-            <w:pStyle w:val="TOC2"/>
-            <w:tabs>
-              <w:tab w:val="right" w:leader="dot" w:pos="9016"/>
-            </w:tabs>
-            <w:rPr>
-              <w:rFonts w:eastAsiaTheme="minorEastAsia"/>
-              <w:noProof/>
-              <w:lang w:eastAsia="en-AU"/>
-            </w:rPr>
-          </w:pPr>
-          <w:hyperlink w:anchor="_Toc1230390" w:history="1">
-            <w:r>
-              <w:rPr>
-                <w:rStyle w:val="Hyperlink"/>
-                <w:noProof/>
-              </w:rPr>
-              <w:t>Graph format</w:t>
-            </w:r>
-            <w:r>
-              <w:rPr>
-                <w:noProof/>
-                <w:webHidden/>
-              </w:rPr>
-              <w:tab/>
-            </w:r>
-            <w:r>
-              <w:rPr>
-                <w:noProof/>
-                <w:webHidden/>
-              </w:rPr>
-              <w:fldChar w:fldCharType="begin"/>
-            </w:r>
-            <w:r>
-              <w:rPr>
-                <w:noProof/>
-                <w:webHidden/>
-              </w:rPr>
-              <w:instrText xml:space="preserve"> PAGEREF _Toc1230390 \h </w:instrText>
-            </w:r>
-            <w:r>
-              <w:rPr>
-                <w:noProof/>
-                <w:webHidden/>
-              </w:rPr>
-            </w:r>
-            <w:r>
-              <w:rPr>
-                <w:noProof/>
-                <w:webHidden/>
-              </w:rPr>
-              <w:fldChar w:fldCharType="separate"/>
-            </w:r>
-            <w:r>
-              <w:rPr>
-                <w:noProof/>
-                <w:webHidden/>
-              </w:rPr>
-              <w:t>12</w:t>
-            </w:r>
-            <w:r>
-              <w:rPr>
-                <w:noProof/>
-                <w:webHidden/>
-              </w:rPr>
-              <w:fldChar w:fldCharType="end"/>
-            </w:r>
-          </w:hyperlink>
-        </w:p>
-        <w:p>
-          <w:pPr>
-            <w:pStyle w:val="TOC2"/>
-            <w:tabs>
-              <w:tab w:val="right" w:leader="dot" w:pos="9016"/>
-            </w:tabs>
-            <w:rPr>
-              <w:rFonts w:eastAsiaTheme="minorEastAsia"/>
-              <w:noProof/>
-              <w:lang w:eastAsia="en-AU"/>
-            </w:rPr>
-          </w:pPr>
-          <w:hyperlink w:anchor="_Toc1230391" w:history="1">
-            <w:r>
-              <w:rPr>
-                <w:rStyle w:val="Hyperlink"/>
-                <w:noProof/>
-              </w:rPr>
-              <w:t>Data paths</w:t>
-            </w:r>
-            <w:r>
-              <w:rPr>
-                <w:noProof/>
-                <w:webHidden/>
-              </w:rPr>
-              <w:tab/>
-            </w:r>
-            <w:r>
-              <w:rPr>
-                <w:noProof/>
-                <w:webHidden/>
-              </w:rPr>
-              <w:fldChar w:fldCharType="begin"/>
-            </w:r>
-            <w:r>
-              <w:rPr>
-                <w:noProof/>
-                <w:webHidden/>
-              </w:rPr>
-              <w:instrText xml:space="preserve"> PAGEREF _Toc1230391 \h </w:instrText>
-            </w:r>
-            <w:r>
-              <w:rPr>
-                <w:noProof/>
-                <w:webHidden/>
-              </w:rPr>
-            </w:r>
-            <w:r>
-              <w:rPr>
-                <w:noProof/>
-                <w:webHidden/>
-              </w:rPr>
-              <w:fldChar w:fldCharType="separate"/>
-            </w:r>
-            <w:r>
-              <w:rPr>
-                <w:noProof/>
-                <w:webHidden/>
-              </w:rPr>
-              <w:t>13</w:t>
             </w:r>
             <w:r>
               <w:rPr>
@@ -1268,7 +1338,7 @@
       <w:r>
         <w:fldChar w:fldCharType="separate"/>
       </w:r>
-      <w:hyperlink w:anchor="_Toc1230392" w:history="1">
+      <w:hyperlink w:anchor="_Toc1301508" w:history="1">
         <w:r>
           <w:rPr>
             <w:rStyle w:val="Hyperlink"/>
@@ -1295,7 +1365,7 @@
             <w:noProof/>
             <w:webHidden/>
           </w:rPr>
-          <w:instrText xml:space="preserve"> PAGEREF _Toc1230392 \h </w:instrText>
+          <w:instrText xml:space="preserve"> PAGEREF _Toc1301508 \h </w:instrText>
         </w:r>
         <w:r>
           <w:rPr>
@@ -1315,7 +1385,7 @@
             <w:noProof/>
             <w:webHidden/>
           </w:rPr>
-          <w:t>3</w:t>
+          <w:t>2</w:t>
         </w:r>
         <w:r>
           <w:rPr>
@@ -1338,13 +1408,13 @@
           <w:lang w:eastAsia="en-AU"/>
         </w:rPr>
       </w:pPr>
-      <w:hyperlink w:anchor="_Toc1230393" w:history="1">
+      <w:hyperlink w:anchor="_Toc1301509" w:history="1">
         <w:r>
           <w:rPr>
             <w:rStyle w:val="Hyperlink"/>
             <w:noProof/>
           </w:rPr>
-          <w:t>Table 2 List of periods</w:t>
+          <w:t>Table 2 Link-relation Types</w:t>
         </w:r>
         <w:r>
           <w:rPr>
@@ -1365,7 +1435,77 @@
             <w:noProof/>
             <w:webHidden/>
           </w:rPr>
-          <w:instrText xml:space="preserve"> PAGEREF _Toc1230393 \h </w:instrText>
+          <w:instrText xml:space="preserve"> PAGEREF _Toc1301509 \h </w:instrText>
+        </w:r>
+        <w:r>
+          <w:rPr>
+            <w:noProof/>
+            <w:webHidden/>
+          </w:rPr>
+        </w:r>
+        <w:r>
+          <w:rPr>
+            <w:noProof/>
+            <w:webHidden/>
+          </w:rPr>
+          <w:fldChar w:fldCharType="separate"/>
+        </w:r>
+        <w:r>
+          <w:rPr>
+            <w:noProof/>
+            <w:webHidden/>
+          </w:rPr>
+          <w:t>4</w:t>
+        </w:r>
+        <w:r>
+          <w:rPr>
+            <w:noProof/>
+            <w:webHidden/>
+          </w:rPr>
+          <w:fldChar w:fldCharType="end"/>
+        </w:r>
+      </w:hyperlink>
+    </w:p>
+    <w:p>
+      <w:pPr>
+        <w:pStyle w:val="TableofFigures"/>
+        <w:tabs>
+          <w:tab w:val="right" w:leader="dot" w:pos="9016"/>
+        </w:tabs>
+        <w:rPr>
+          <w:rFonts w:eastAsiaTheme="minorEastAsia"/>
+          <w:noProof/>
+          <w:lang w:eastAsia="en-AU"/>
+        </w:rPr>
+      </w:pPr>
+      <w:hyperlink w:anchor="_Toc1301510" w:history="1">
+        <w:r>
+          <w:rPr>
+            <w:rStyle w:val="Hyperlink"/>
+            <w:noProof/>
+          </w:rPr>
+          <w:t>Table 3 List of periods</w:t>
+        </w:r>
+        <w:r>
+          <w:rPr>
+            <w:noProof/>
+            <w:webHidden/>
+          </w:rPr>
+          <w:tab/>
+        </w:r>
+        <w:r>
+          <w:rPr>
+            <w:noProof/>
+            <w:webHidden/>
+          </w:rPr>
+          <w:fldChar w:fldCharType="begin"/>
+        </w:r>
+        <w:r>
+          <w:rPr>
+            <w:noProof/>
+            <w:webHidden/>
+          </w:rPr>
+          <w:instrText xml:space="preserve"> PAGEREF _Toc1301510 \h </w:instrText>
         </w:r>
         <w:r>
           <w:rPr>
@@ -1408,13 +1548,13 @@
           <w:lang w:eastAsia="en-AU"/>
         </w:rPr>
       </w:pPr>
-      <w:hyperlink w:anchor="_Toc1230394" w:history="1">
+      <w:hyperlink w:anchor="_Toc1301511" w:history="1">
         <w:r>
           <w:rPr>
             <w:rStyle w:val="Hyperlink"/>
             <w:noProof/>
           </w:rPr>
-          <w:t>Table 3 API operations</w:t>
+          <w:t>Table 4 API operations</w:t>
         </w:r>
         <w:r>
           <w:rPr>
@@ -1435,7 +1575,77 @@
             <w:noProof/>
             <w:webHidden/>
           </w:rPr>
-          <w:instrText xml:space="preserve"> PAGEREF _Toc1230394 \h </w:instrText>
+          <w:instrText xml:space="preserve"> PAGEREF _Toc1301511 \h </w:instrText>
+        </w:r>
+        <w:r>
+          <w:rPr>
+            <w:noProof/>
+            <w:webHidden/>
+          </w:rPr>
+        </w:r>
+        <w:r>
+          <w:rPr>
+            <w:noProof/>
+            <w:webHidden/>
+          </w:rPr>
+          <w:fldChar w:fldCharType="separate"/>
+        </w:r>
+        <w:r>
+          <w:rPr>
+            <w:noProof/>
+            <w:webHidden/>
+          </w:rPr>
+          <w:t>5</w:t>
+        </w:r>
+        <w:r>
+          <w:rPr>
+            <w:noProof/>
+            <w:webHidden/>
+          </w:rPr>
+          <w:fldChar w:fldCharType="end"/>
+        </w:r>
+      </w:hyperlink>
+    </w:p>
+    <w:p>
+      <w:pPr>
+        <w:pStyle w:val="TableofFigures"/>
+        <w:tabs>
+          <w:tab w:val="right" w:leader="dot" w:pos="9016"/>
+        </w:tabs>
+        <w:rPr>
+          <w:rFonts w:eastAsiaTheme="minorEastAsia"/>
+          <w:noProof/>
+          <w:lang w:eastAsia="en-AU"/>
+        </w:rPr>
+      </w:pPr>
+      <w:hyperlink w:anchor="_Toc1301512" w:history="1">
+        <w:r>
+          <w:rPr>
+            <w:rStyle w:val="Hyperlink"/>
+            <w:noProof/>
+          </w:rPr>
+          <w:t>Table 5 Response codes</w:t>
+        </w:r>
+        <w:r>
+          <w:rPr>
+            <w:noProof/>
+            <w:webHidden/>
+          </w:rPr>
+          <w:tab/>
+        </w:r>
+        <w:r>
+          <w:rPr>
+            <w:noProof/>
+            <w:webHidden/>
+          </w:rPr>
+          <w:fldChar w:fldCharType="begin"/>
+        </w:r>
+        <w:r>
+          <w:rPr>
+            <w:noProof/>
+            <w:webHidden/>
+          </w:rPr>
+          <w:instrText xml:space="preserve"> PAGEREF _Toc1301512 \h </w:instrText>
         </w:r>
         <w:r>
           <w:rPr>
@@ -1478,13 +1688,13 @@
           <w:lang w:eastAsia="en-AU"/>
         </w:rPr>
       </w:pPr>
-      <w:hyperlink w:anchor="_Toc1230395" w:history="1">
+      <w:hyperlink w:anchor="_Toc1301513" w:history="1">
         <w:r>
           <w:rPr>
             <w:rStyle w:val="Hyperlink"/>
             <w:noProof/>
           </w:rPr>
-          <w:t>Table 4 Response codes</w:t>
+          <w:t>Table 6 Example data structure for a ‘week’ period</w:t>
         </w:r>
         <w:r>
           <w:rPr>
@@ -1505,7 +1715,7 @@
             <w:noProof/>
             <w:webHidden/>
           </w:rPr>
-          <w:instrText xml:space="preserve"> PAGEREF _Toc1230395 \h </w:instrText>
+          <w:instrText xml:space="preserve"> PAGEREF _Toc1301513 \h </w:instrText>
         </w:r>
         <w:r>
           <w:rPr>
@@ -1548,13 +1758,13 @@
           <w:lang w:eastAsia="en-AU"/>
         </w:rPr>
       </w:pPr>
-      <w:hyperlink w:anchor="_Toc1230396" w:history="1">
+      <w:hyperlink w:anchor="_Toc1301514" w:history="1">
         <w:r>
           <w:rPr>
             <w:rStyle w:val="Hyperlink"/>
             <w:noProof/>
           </w:rPr>
-          <w:t>Table 5 Example data structure for a ‘week’ period</w:t>
+          <w:t>Table 7 Dataset composition for each period</w:t>
         </w:r>
         <w:r>
           <w:rPr>
@@ -1575,7 +1785,7 @@
             <w:noProof/>
             <w:webHidden/>
           </w:rPr>
-          <w:instrText xml:space="preserve"> PAGEREF _Toc1230396 \h </w:instrText>
+          <w:instrText xml:space="preserve"> PAGEREF _Toc1301514 \h </w:instrText>
         </w:r>
         <w:r>
           <w:rPr>
@@ -1618,13 +1828,13 @@
           <w:lang w:eastAsia="en-AU"/>
         </w:rPr>
       </w:pPr>
-      <w:hyperlink w:anchor="_Toc1230397" w:history="1">
+      <w:hyperlink w:anchor="_Toc1301515" w:history="1">
         <w:r>
           <w:rPr>
             <w:rStyle w:val="Hyperlink"/>
             <w:noProof/>
           </w:rPr>
-          <w:t>Table 6 Dataset composition for each period</w:t>
+          <w:t>Table 8 JSON message elements</w:t>
         </w:r>
         <w:r>
           <w:rPr>
@@ -1645,7 +1855,7 @@
             <w:noProof/>
             <w:webHidden/>
           </w:rPr>
-          <w:instrText xml:space="preserve"> PAGEREF _Toc1230397 \h </w:instrText>
+          <w:instrText xml:space="preserve"> PAGEREF _Toc1301515 \h </w:instrText>
         </w:r>
         <w:r>
           <w:rPr>
@@ -1665,7 +1875,7 @@
             <w:noProof/>
             <w:webHidden/>
           </w:rPr>
-          <w:t>9</w:t>
+          <w:t>10</w:t>
         </w:r>
         <w:r>
           <w:rPr>
@@ -1688,13 +1898,13 @@
           <w:lang w:eastAsia="en-AU"/>
         </w:rPr>
       </w:pPr>
-      <w:hyperlink w:anchor="_Toc1230398" w:history="1">
+      <w:hyperlink w:anchor="_Toc1301516" w:history="1">
         <w:r>
           <w:rPr>
             <w:rStyle w:val="Hyperlink"/>
             <w:noProof/>
           </w:rPr>
-          <w:t>Table 7 JSON message elements</w:t>
+          <w:t>Table 9 JSON paths for extracting message data needed by the graph</w:t>
         </w:r>
         <w:r>
           <w:rPr>
@@ -1715,7 +1925,7 @@
             <w:noProof/>
             <w:webHidden/>
           </w:rPr>
-          <w:instrText xml:space="preserve"> PAGEREF _Toc1230398 \h </w:instrText>
+          <w:instrText xml:space="preserve"> PAGEREF _Toc1301516 \h </w:instrText>
         </w:r>
         <w:r>
           <w:rPr>
@@ -1735,77 +1945,7 @@
             <w:noProof/>
             <w:webHidden/>
           </w:rPr>
-          <w:t>11</w:t>
-        </w:r>
-        <w:r>
-          <w:rPr>
-            <w:noProof/>
-            <w:webHidden/>
-          </w:rPr>
-          <w:fldChar w:fldCharType="end"/>
-        </w:r>
-      </w:hyperlink>
-    </w:p>
-    <w:p>
-      <w:pPr>
-        <w:pStyle w:val="TableofFigures"/>
-        <w:tabs>
-          <w:tab w:val="right" w:leader="dot" w:pos="9016"/>
-        </w:tabs>
-        <w:rPr>
-          <w:rFonts w:eastAsiaTheme="minorEastAsia"/>
-          <w:noProof/>
-          <w:lang w:eastAsia="en-AU"/>
-        </w:rPr>
-      </w:pPr>
-      <w:hyperlink w:anchor="_Toc1230399" w:history="1">
-        <w:r>
-          <w:rPr>
-            <w:rStyle w:val="Hyperlink"/>
-            <w:noProof/>
-          </w:rPr>
-          <w:t>Table 8 JSON paths for extracting message data needed by the graph</w:t>
-        </w:r>
-        <w:r>
-          <w:rPr>
-            <w:noProof/>
-            <w:webHidden/>
-          </w:rPr>
-          <w:tab/>
-        </w:r>
-        <w:r>
-          <w:rPr>
-            <w:noProof/>
-            <w:webHidden/>
-          </w:rPr>
-          <w:fldChar w:fldCharType="begin"/>
-        </w:r>
-        <w:r>
-          <w:rPr>
-            <w:noProof/>
-            <w:webHidden/>
-          </w:rPr>
-          <w:instrText xml:space="preserve"> PAGEREF _Toc1230399 \h </w:instrText>
-        </w:r>
-        <w:r>
-          <w:rPr>
-            <w:noProof/>
-            <w:webHidden/>
-          </w:rPr>
-        </w:r>
-        <w:r>
-          <w:rPr>
-            <w:noProof/>
-            <w:webHidden/>
-          </w:rPr>
-          <w:fldChar w:fldCharType="separate"/>
-        </w:r>
-        <w:r>
-          <w:rPr>
-            <w:noProof/>
-            <w:webHidden/>
-          </w:rPr>
-          <w:t>13</w:t>
+          <w:t>12</w:t>
         </w:r>
         <w:r>
           <w:rPr>
@@ -1834,7 +1974,7 @@
     </w:p>
     <w:tbl>
       <w:tblPr>
-        <w:tblW w:w="5000" w:type="pct"/>
+        <w:tblW w:w="0" w:type="auto"/>
         <w:tblBorders>
           <w:top w:val="single" w:sz="6" w:space="0" w:color="auto"/>
           <w:left w:val="single" w:sz="6" w:space="0" w:color="auto"/>
@@ -1846,11 +1986,11 @@
         <w:tblLook w:val="04A0" w:firstRow="1" w:lastRow="0" w:firstColumn="1" w:lastColumn="0" w:noHBand="0" w:noVBand="1"/>
       </w:tblPr>
       <w:tblGrid>
-        <w:gridCol w:w="1127"/>
-        <w:gridCol w:w="1279"/>
-        <w:gridCol w:w="661"/>
-        <w:gridCol w:w="1649"/>
-        <w:gridCol w:w="4294"/>
+        <w:gridCol w:w="987"/>
+        <w:gridCol w:w="1278"/>
+        <w:gridCol w:w="526"/>
+        <w:gridCol w:w="1463"/>
+        <w:gridCol w:w="4756"/>
       </w:tblGrid>
       <w:tr>
         <w:trPr>
@@ -1859,7 +1999,7 @@
         </w:trPr>
         <w:tc>
           <w:tcPr>
-            <w:tcW w:w="625" w:type="pct"/>
+            <w:tcW w:w="0" w:type="auto"/>
             <w:shd w:val="clear" w:color="000000" w:fill="D9D9D9"/>
             <w:noWrap/>
             <w:tcMar>
@@ -1883,13 +2023,13 @@
                 <w:rStyle w:val="Tableheading1"/>
                 <w:rFonts w:eastAsiaTheme="minorHAnsi"/>
               </w:rPr>
-              <w:t>Version #</w:t>
-            </w:r>
-          </w:p>
-        </w:tc>
-        <w:tc>
-          <w:tcPr>
-            <w:tcW w:w="709" w:type="pct"/>
+              <w:t xml:space="preserve">Version </w:t>
+            </w:r>
+          </w:p>
+        </w:tc>
+        <w:tc>
+          <w:tcPr>
+            <w:tcW w:w="0" w:type="auto"/>
             <w:shd w:val="clear" w:color="000000" w:fill="D9D9D9"/>
             <w:noWrap/>
             <w:tcMar>
@@ -1919,7 +2059,7 @@
         </w:tc>
         <w:tc>
           <w:tcPr>
-            <w:tcW w:w="367" w:type="pct"/>
+            <w:tcW w:w="0" w:type="auto"/>
             <w:shd w:val="clear" w:color="000000" w:fill="D9D9D9"/>
           </w:tcPr>
           <w:p>
@@ -1937,13 +2077,20 @@
                 <w:rStyle w:val="Tableheading1"/>
                 <w:rFonts w:eastAsiaTheme="minorHAnsi"/>
               </w:rPr>
-              <w:t>API #</w:t>
-            </w:r>
-          </w:p>
-        </w:tc>
-        <w:tc>
-          <w:tcPr>
-            <w:tcW w:w="915" w:type="pct"/>
+              <w:t>API</w:t>
+            </w:r>
+            <w:r>
+              <w:rPr>
+                <w:rStyle w:val="Tableheading1"/>
+                <w:rFonts w:eastAsiaTheme="minorHAnsi"/>
+              </w:rPr>
+              <w:t xml:space="preserve">  </w:t>
+            </w:r>
+          </w:p>
+        </w:tc>
+        <w:tc>
+          <w:tcPr>
+            <w:tcW w:w="0" w:type="auto"/>
             <w:shd w:val="clear" w:color="000000" w:fill="D9D9D9"/>
           </w:tcPr>
           <w:p>
@@ -1967,7 +2114,7 @@
         </w:tc>
         <w:tc>
           <w:tcPr>
-            <w:tcW w:w="2383" w:type="pct"/>
+            <w:tcW w:w="0" w:type="auto"/>
             <w:shd w:val="clear" w:color="000000" w:fill="D9D9D9"/>
             <w:tcMar>
               <w:top w:w="57" w:type="dxa"/>
@@ -2001,7 +2148,7 @@
         </w:trPr>
         <w:tc>
           <w:tcPr>
-            <w:tcW w:w="625" w:type="pct"/>
+            <w:tcW w:w="0" w:type="auto"/>
             <w:shd w:val="clear" w:color="auto" w:fill="FFFFFF" w:themeFill="background1"/>
             <w:tcMar>
               <w:top w:w="57" w:type="dxa"/>
@@ -2019,7 +2166,7 @@
         </w:tc>
         <w:tc>
           <w:tcPr>
-            <w:tcW w:w="709" w:type="pct"/>
+            <w:tcW w:w="0" w:type="auto"/>
             <w:shd w:val="clear" w:color="auto" w:fill="auto"/>
             <w:tcMar>
               <w:top w:w="57" w:type="dxa"/>
@@ -2037,7 +2184,7 @@
         </w:tc>
         <w:tc>
           <w:tcPr>
-            <w:tcW w:w="367" w:type="pct"/>
+            <w:tcW w:w="0" w:type="auto"/>
           </w:tcPr>
           <w:p>
             <w:pPr>
@@ -2050,7 +2197,7 @@
         </w:tc>
         <w:tc>
           <w:tcPr>
-            <w:tcW w:w="915" w:type="pct"/>
+            <w:tcW w:w="0" w:type="auto"/>
           </w:tcPr>
           <w:p>
             <w:pPr>
@@ -2066,7 +2213,7 @@
         </w:tc>
         <w:tc>
           <w:tcPr>
-            <w:tcW w:w="2383" w:type="pct"/>
+            <w:tcW w:w="0" w:type="auto"/>
             <w:tcMar>
               <w:top w:w="57" w:type="dxa"/>
               <w:bottom w:w="28" w:type="dxa"/>
@@ -2110,7 +2257,7 @@
         </w:trPr>
         <w:tc>
           <w:tcPr>
-            <w:tcW w:w="625" w:type="pct"/>
+            <w:tcW w:w="0" w:type="auto"/>
             <w:shd w:val="clear" w:color="auto" w:fill="FFFFFF" w:themeFill="background1"/>
             <w:tcMar>
               <w:top w:w="57" w:type="dxa"/>
@@ -2123,13 +2270,19 @@
             </w:pPr>
             <w:r>
               <w:lastRenderedPageBreak/>
-              <w:t>0.1 DRAFT</w:t>
-            </w:r>
-          </w:p>
-        </w:tc>
-        <w:tc>
-          <w:tcPr>
-            <w:tcW w:w="709" w:type="pct"/>
+              <w:t>0.</w:t>
+            </w:r>
+            <w:r>
+              <w:t>2</w:t>
+            </w:r>
+            <w:r>
+              <w:t xml:space="preserve"> DRAFT</w:t>
+            </w:r>
+          </w:p>
+        </w:tc>
+        <w:tc>
+          <w:tcPr>
+            <w:tcW w:w="0" w:type="auto"/>
             <w:shd w:val="clear" w:color="auto" w:fill="auto"/>
             <w:tcMar>
               <w:top w:w="57" w:type="dxa"/>
@@ -2144,17 +2297,22 @@
         </w:tc>
         <w:tc>
           <w:tcPr>
-            <w:tcW w:w="367" w:type="pct"/>
+            <w:tcW w:w="0" w:type="auto"/>
           </w:tcPr>
           <w:p>
             <w:pPr>
               <w:pStyle w:val="Tabletext2"/>
             </w:pPr>
-          </w:p>
-        </w:tc>
-        <w:tc>
-          <w:tcPr>
-            <w:tcW w:w="915" w:type="pct"/>
+            <w:r>
+              <w:t>0.2</w:t>
+            </w:r>
+            <w:bookmarkStart w:id="1" w:name="_GoBack"/>
+            <w:bookmarkEnd w:id="1"/>
+          </w:p>
+        </w:tc>
+        <w:tc>
+          <w:tcPr>
+            <w:tcW w:w="0" w:type="auto"/>
           </w:tcPr>
           <w:p>
             <w:pPr>
@@ -2170,7 +2328,7 @@
         </w:tc>
         <w:tc>
           <w:tcPr>
-            <w:tcW w:w="2383" w:type="pct"/>
+            <w:tcW w:w="0" w:type="auto"/>
             <w:tcMar>
               <w:top w:w="57" w:type="dxa"/>
               <w:bottom w:w="28" w:type="dxa"/>
@@ -2185,37 +2343,37 @@
                 <w:rStyle w:val="Code1"/>
                 <w:szCs w:val="18"/>
               </w:rPr>
-              <w:t>'itemdata-</w:t>
+              <w:t>C</w:t>
             </w:r>
             <w:r>
               <w:rPr>
                 <w:rStyle w:val="TabletextChar"/>
               </w:rPr>
-              <w:t xml:space="preserve">headings' changed to </w:t>
-            </w:r>
-            <w:r>
-              <w:rPr>
-                <w:rStyle w:val="Code1"/>
-              </w:rPr>
-              <w:t>'heading'</w:t>
+              <w:t xml:space="preserve">hanged </w:t>
             </w:r>
             <w:r>
               <w:rPr>
                 <w:rStyle w:val="TabletextChar"/>
               </w:rPr>
-              <w:t xml:space="preserve"> in items</w:t>
+              <w:t xml:space="preserve">all link-relations to comply with collection+json and </w:t>
             </w:r>
             <w:r>
               <w:rPr>
                 <w:rStyle w:val="TabletextChar"/>
               </w:rPr>
-              <w:t xml:space="preserve">. Changed </w:t>
+              <w:t>RFC8288</w:t>
             </w:r>
             <w:r>
               <w:rPr>
                 <w:rStyle w:val="TabletextChar"/>
               </w:rPr>
-              <w:t>‘rel’ properties and data names to use dotted notation e.g harvest.data.</w:t>
+              <w:t>. Added sections for versions, media types, link types</w:t>
+            </w:r>
+            <w:r>
+              <w:rPr>
+                <w:rStyle w:val="TabletextChar"/>
+              </w:rPr>
+              <w:t>.</w:t>
             </w:r>
           </w:p>
         </w:tc>
@@ -2223,27 +2381,13 @@
     </w:tbl>
     <w:p>
       <w:pPr>
-        <w:rPr>
-          <w:lang w:val="en-US"/>
-        </w:rPr>
-      </w:pPr>
-    </w:p>
-    <w:p>
-      <w:pPr>
         <w:pStyle w:val="Heading1"/>
       </w:pPr>
-    </w:p>
-    <w:p>
-      <w:pPr>
-        <w:pStyle w:val="Heading1"/>
-        <w:pageBreakBefore/>
-      </w:pPr>
-      <w:bookmarkStart w:id="1" w:name="_Toc1230375"/>
-      <w:r>
-        <w:lastRenderedPageBreak/>
+      <w:bookmarkStart w:id="2" w:name="_Toc1301490"/>
+      <w:r>
         <w:t>API overview</w:t>
       </w:r>
-      <w:bookmarkEnd w:id="1"/>
+      <w:bookmarkEnd w:id="2"/>
     </w:p>
     <w:p>
       <w:pPr>
@@ -2319,11 +2463,11 @@
       <w:pPr>
         <w:pStyle w:val="Heading2"/>
       </w:pPr>
-      <w:bookmarkStart w:id="2" w:name="_Toc1230376"/>
+      <w:bookmarkStart w:id="3" w:name="_Toc1301491"/>
       <w:r>
         <w:t>Data visualisation</w:t>
       </w:r>
-      <w:bookmarkEnd w:id="2"/>
+      <w:bookmarkEnd w:id="3"/>
     </w:p>
     <w:p>
       <w:pPr>
@@ -2677,19 +2821,28 @@
       <w:pPr>
         <w:pStyle w:val="Caption"/>
       </w:pPr>
-      <w:bookmarkStart w:id="3" w:name="_Ref954044"/>
       <w:bookmarkStart w:id="4" w:name="_Ref954038"/>
-      <w:bookmarkStart w:id="5" w:name="_Toc1230392"/>
+      <w:bookmarkStart w:id="5" w:name="_Toc1301508"/>
+      <w:bookmarkStart w:id="6" w:name="_Ref954044"/>
       <w:r>
         <w:t xml:space="preserve">Table </w:t>
       </w:r>
       <w:r>
+        <w:rPr>
+          <w:noProof/>
+        </w:rPr>
         <w:fldChar w:fldCharType="begin"/>
       </w:r>
       <w:r>
+        <w:rPr>
+          <w:noProof/>
+        </w:rPr>
         <w:instrText xml:space="preserve"> SEQ Table \* ARABIC </w:instrText>
       </w:r>
       <w:r>
+        <w:rPr>
+          <w:noProof/>
+        </w:rPr>
         <w:fldChar w:fldCharType="separate"/>
       </w:r>
       <w:r>
@@ -2699,13 +2852,16 @@
         <w:t>1</w:t>
       </w:r>
       <w:r>
+        <w:rPr>
+          <w:noProof/>
+        </w:rPr>
         <w:fldChar w:fldCharType="end"/>
       </w:r>
       <w:bookmarkEnd w:id="4"/>
       <w:r>
         <w:t xml:space="preserve"> </w:t>
       </w:r>
-      <w:bookmarkStart w:id="6" w:name="_Ref954034"/>
+      <w:bookmarkStart w:id="7" w:name="_Ref954034"/>
       <w:r>
         <w:t xml:space="preserve">Colour codes </w:t>
       </w:r>
@@ -2725,8 +2881,8 @@
       <w:r>
         <w:t xml:space="preserve"> </w:t>
       </w:r>
-      <w:bookmarkEnd w:id="3"/>
       <w:bookmarkEnd w:id="6"/>
+      <w:bookmarkEnd w:id="7"/>
     </w:p>
     <w:p>
       <w:pPr>
@@ -2811,7 +2967,7 @@
       <w:pPr>
         <w:pStyle w:val="Caption"/>
       </w:pPr>
-      <w:bookmarkStart w:id="7" w:name="_Ref961794"/>
+      <w:bookmarkStart w:id="8" w:name="_Ref961794"/>
       <w:r>
         <w:t xml:space="preserve">Figure </w:t>
       </w:r>
@@ -2845,7 +3001,7 @@
         </w:rPr>
         <w:fldChar w:fldCharType="end"/>
       </w:r>
-      <w:bookmarkEnd w:id="7"/>
+      <w:bookmarkEnd w:id="8"/>
       <w:r>
         <w:t xml:space="preserve"> </w:t>
       </w:r>
@@ -2935,6 +3091,7 @@
         <w:pStyle w:val="Bullet2"/>
       </w:pPr>
       <w:r>
+        <w:lastRenderedPageBreak/>
         <w:t>in the 4th hour the sun starts delivering (</w:t>
       </w:r>
       <w:r>
@@ -2989,7 +3146,6 @@
         <w:pStyle w:val="BodyText0"/>
       </w:pPr>
       <w:r>
-        <w:lastRenderedPageBreak/>
         <w:t xml:space="preserve">It shows energy usage from the </w:t>
       </w:r>
       <w:r>
@@ -3123,11 +3279,11 @@
       <w:pPr>
         <w:pStyle w:val="Heading1"/>
       </w:pPr>
-      <w:bookmarkStart w:id="8" w:name="_Toc1230377"/>
+      <w:bookmarkStart w:id="9" w:name="_Toc1301492"/>
       <w:r>
         <w:t>API specification</w:t>
       </w:r>
-      <w:bookmarkEnd w:id="8"/>
+      <w:bookmarkEnd w:id="9"/>
     </w:p>
     <w:p>
       <w:pPr>
@@ -3165,17 +3321,143 @@
       <w:r>
         <w:t xml:space="preserve">. </w:t>
       </w:r>
-      <w:r>
-        <w:t xml:space="preserve">The </w:t>
-      </w:r>
-      <w:r>
-        <w:t xml:space="preserve">API </w:t>
-      </w:r>
-      <w:r>
-        <w:t>endpoint host is</w:t>
+    </w:p>
+    <w:p>
+      <w:pPr>
+        <w:pStyle w:val="BodyText0"/>
+      </w:pPr>
+      <w:r>
+        <w:t>A</w:t>
+      </w:r>
+      <w:r>
+        <w:t xml:space="preserve"> single </w:t>
+      </w:r>
+      <w:r>
+        <w:t xml:space="preserve">request </w:t>
+      </w:r>
+      <w:r>
+        <w:t>path (</w:t>
+      </w:r>
+      <w:r>
+        <w:rPr>
+          <w:rStyle w:val="Code2"/>
+        </w:rPr>
+        <w:t>hse</w:t>
+      </w:r>
+      <w:r>
+        <w:t>)</w:t>
+      </w:r>
+      <w:r>
+        <w:t xml:space="preserve"> will </w:t>
+      </w:r>
+      <w:r>
+        <w:t xml:space="preserve">return consolidated data for all </w:t>
+      </w:r>
+      <w:r>
+        <w:t>four</w:t>
+      </w:r>
+      <w:r>
+        <w:t xml:space="preserve"> energy lifecycle scopes (Harvest. Store, </w:t>
+      </w:r>
+      <w:r>
+        <w:t>E</w:t>
+      </w:r>
+      <w:r>
+        <w:t>njoy</w:t>
+      </w:r>
+      <w:r>
+        <w:t>, Grid</w:t>
+      </w:r>
+      <w:r>
+        <w:t>)</w:t>
+      </w:r>
+      <w:r>
+        <w:t xml:space="preserve">. </w:t>
+      </w:r>
+      <w:r>
+        <w:t>H</w:t>
+      </w:r>
+      <w:r>
+        <w:t>owever,</w:t>
+      </w:r>
+      <w:r>
+        <w:t xml:space="preserve"> the request can be parameterised </w:t>
+      </w:r>
+      <w:r>
+        <w:t xml:space="preserve">if needed </w:t>
+      </w:r>
+      <w:r>
+        <w:t xml:space="preserve">(in the </w:t>
+      </w:r>
+      <w:r>
+        <w:t xml:space="preserve">request </w:t>
+      </w:r>
+      <w:r>
+        <w:rPr>
+          <w:rStyle w:val="Code0"/>
+        </w:rPr>
+        <w:t>B</w:t>
+      </w:r>
+      <w:r>
+        <w:rPr>
+          <w:rStyle w:val="Code0"/>
+        </w:rPr>
+        <w:t>ody</w:t>
+      </w:r>
+      <w:r>
+        <w:t xml:space="preserve">) </w:t>
+      </w:r>
+      <w:r>
+        <w:t>to filter the returned data by</w:t>
       </w:r>
       <w:r>
         <w:t xml:space="preserve"> </w:t>
+      </w:r>
+      <w:r>
+        <w:rPr>
+          <w:rStyle w:val="Code2"/>
+        </w:rPr>
+        <w:t>category</w:t>
+      </w:r>
+      <w:r>
+        <w:t xml:space="preserve">, </w:t>
+      </w:r>
+      <w:r>
+        <w:rPr>
+          <w:rStyle w:val="Code2"/>
+        </w:rPr>
+        <w:t>subcategory</w:t>
+      </w:r>
+      <w:r>
+        <w:t xml:space="preserve">, and </w:t>
+      </w:r>
+      <w:r>
+        <w:rPr>
+          <w:rStyle w:val="Code2"/>
+        </w:rPr>
+        <w:t>product-type</w:t>
+      </w:r>
+      <w:r>
+        <w:t xml:space="preserve"> </w:t>
+      </w:r>
+      <w:r>
+        <w:t xml:space="preserve">of the energy asset. </w:t>
+      </w:r>
+    </w:p>
+    <w:p>
+      <w:pPr>
+        <w:pStyle w:val="Heading2"/>
+      </w:pPr>
+      <w:bookmarkStart w:id="10" w:name="_Toc1301501"/>
+      <w:bookmarkStart w:id="11" w:name="_Toc1301493"/>
+      <w:r>
+        <w:t>Versions</w:t>
+      </w:r>
+      <w:bookmarkEnd w:id="10"/>
+    </w:p>
+    <w:p>
+      <w:r>
+        <w:t xml:space="preserve">The API endpoint host is </w:t>
       </w:r>
       <w:hyperlink r:id="rId9" w:history="1">
         <w:r>
@@ -3186,132 +3468,27 @@
         </w:r>
       </w:hyperlink>
       <w:r>
-        <w:t>.</w:t>
-      </w:r>
-      <w:r>
-        <w:t xml:space="preserve"> </w:t>
+        <w:t xml:space="preserve">. All requests to the API endpoint receive the latest version of the API. The client can request a specific version via the </w:t>
+      </w:r>
+      <w:r>
+        <w:rPr>
+          <w:rStyle w:val="Code1"/>
+        </w:rPr>
+        <w:t>Accept</w:t>
+      </w:r>
+      <w:r>
+        <w:t xml:space="preserve"> header.</w:t>
       </w:r>
     </w:p>
     <w:p>
       <w:pPr>
-        <w:pStyle w:val="BodyText0"/>
+        <w:pStyle w:val="Code4para"/>
       </w:pPr>
       <w:r>
-        <w:t>A</w:t>
-      </w:r>
-      <w:r>
-        <w:t xml:space="preserve"> single </w:t>
-      </w:r>
-      <w:r>
-        <w:t xml:space="preserve">request </w:t>
-      </w:r>
-      <w:r>
-        <w:t>path (</w:t>
-      </w:r>
-      <w:r>
-        <w:rPr>
-          <w:rStyle w:val="Code2"/>
-        </w:rPr>
-        <w:t>hse</w:t>
-      </w:r>
-      <w:r>
-        <w:t>)</w:t>
-      </w:r>
-      <w:r>
-        <w:t xml:space="preserve"> will </w:t>
-      </w:r>
-      <w:r>
-        <w:t xml:space="preserve">return consolidated data for all </w:t>
-      </w:r>
-      <w:r>
-        <w:t>four</w:t>
-      </w:r>
-      <w:r>
-        <w:t xml:space="preserve"> energy lifecycle scopes (Harvest. Store, </w:t>
-      </w:r>
-      <w:r>
-        <w:t>E</w:t>
-      </w:r>
-      <w:r>
-        <w:t>njoy</w:t>
-      </w:r>
-      <w:r>
-        <w:t>, Grid</w:t>
-      </w:r>
-      <w:r>
-        <w:t>)</w:t>
-      </w:r>
-      <w:r>
-        <w:t xml:space="preserve">. </w:t>
-      </w:r>
-      <w:r>
-        <w:t>H</w:t>
-      </w:r>
-      <w:r>
-        <w:t>owever,</w:t>
-      </w:r>
-      <w:r>
-        <w:t xml:space="preserve"> the request can be parameterised </w:t>
-      </w:r>
-      <w:r>
-        <w:t xml:space="preserve">if needed </w:t>
-      </w:r>
-      <w:r>
-        <w:t xml:space="preserve">(in the </w:t>
-      </w:r>
-      <w:r>
-        <w:t xml:space="preserve">request </w:t>
-      </w:r>
-      <w:r>
-        <w:rPr>
-          <w:rStyle w:val="Code0"/>
-        </w:rPr>
-        <w:t>B</w:t>
-      </w:r>
-      <w:r>
-        <w:rPr>
-          <w:rStyle w:val="Code0"/>
-        </w:rPr>
-        <w:t>ody</w:t>
-      </w:r>
-      <w:r>
-        <w:t xml:space="preserve">) </w:t>
-      </w:r>
-      <w:r>
-        <w:t>to filter the returned data by</w:t>
-      </w:r>
-      <w:r>
-        <w:t xml:space="preserve"> </w:t>
-      </w:r>
-      <w:r>
-        <w:rPr>
-          <w:rStyle w:val="Code2"/>
-        </w:rPr>
-        <w:t>category</w:t>
-      </w:r>
-      <w:r>
-        <w:t xml:space="preserve">, </w:t>
-      </w:r>
-      <w:r>
-        <w:rPr>
-          <w:rStyle w:val="Code2"/>
-        </w:rPr>
-        <w:t>subcategory</w:t>
-      </w:r>
-      <w:r>
-        <w:t xml:space="preserve">, and </w:t>
-      </w:r>
-      <w:r>
-        <w:rPr>
-          <w:rStyle w:val="Code2"/>
-        </w:rPr>
-        <w:t>product-type</w:t>
-      </w:r>
-      <w:r>
-        <w:t xml:space="preserve"> </w:t>
-      </w:r>
-      <w:r>
-        <w:t xml:space="preserve">of the energy asset. </w:t>
+        <w:t xml:space="preserve">    </w:t>
+      </w:r>
+      <w:r>
+        <w:t>Accept: application/vnd.sundaya.v1+yaml</w:t>
       </w:r>
     </w:p>
     <w:p>
@@ -3321,14 +3498,13 @@
           <w:rStyle w:val="BodyTextChar"/>
         </w:rPr>
       </w:pPr>
-      <w:bookmarkStart w:id="9" w:name="_Toc1230379"/>
       <w:r>
         <w:rPr>
           <w:rStyle w:val="BodyTextChar"/>
         </w:rPr>
         <w:t>Date and time format</w:t>
       </w:r>
-      <w:bookmarkEnd w:id="9"/>
+      <w:bookmarkEnd w:id="11"/>
     </w:p>
     <w:p>
       <w:pPr>
@@ -3438,18 +3614,30 @@
       <w:pPr>
         <w:pStyle w:val="Heading2"/>
       </w:pPr>
-      <w:bookmarkStart w:id="10" w:name="_Toc1230380"/>
+      <w:bookmarkStart w:id="12" w:name="_Toc1301494"/>
       <w:r>
         <w:t>Timezones</w:t>
       </w:r>
-      <w:bookmarkEnd w:id="10"/>
+      <w:bookmarkEnd w:id="12"/>
     </w:p>
     <w:p>
       <w:pPr>
         <w:pStyle w:val="BodyText0"/>
       </w:pPr>
       <w:r>
-        <w:t>Timezones must be explicitly speccified where API paramters allow for a timestamp to be provided.</w:t>
+        <w:t xml:space="preserve">Timezones must be explicitly </w:t>
+      </w:r>
+      <w:r>
+        <w:t>specified</w:t>
+      </w:r>
+      <w:r>
+        <w:t xml:space="preserve"> where API </w:t>
+      </w:r>
+      <w:r>
+        <w:t>parameters</w:t>
+      </w:r>
+      <w:r>
+        <w:t xml:space="preserve"> allow for a timestamp to be provided.</w:t>
       </w:r>
     </w:p>
     <w:p>
@@ -3491,6 +3679,7 @@
         <w:rPr>
           <w:rStyle w:val="Hyperlink"/>
         </w:rPr>
+        <w:lastRenderedPageBreak/>
         <w:t>http://api.sundaya.com/</w:t>
       </w:r>
       <w:r>
@@ -3540,7 +3729,10 @@
         <w:pStyle w:val="Bullet1"/>
       </w:pPr>
       <w:r>
-        <w:t xml:space="preserve">..or </w:t>
+        <w:t>...</w:t>
+      </w:r>
+      <w:r>
+        <w:t xml:space="preserve">or </w:t>
       </w:r>
       <w:r>
         <w:t xml:space="preserve">local time with </w:t>
@@ -3613,19 +3805,33 @@
       <w:pPr>
         <w:pStyle w:val="Heading2"/>
       </w:pPr>
-      <w:bookmarkStart w:id="11" w:name="_Toc1230381"/>
-      <w:r>
-        <w:lastRenderedPageBreak/>
-        <w:t>Schema</w:t>
-      </w:r>
-      <w:bookmarkEnd w:id="11"/>
+      <w:bookmarkStart w:id="13" w:name="_Toc1301495"/>
+      <w:r>
+        <w:t>Media Types</w:t>
+      </w:r>
+      <w:bookmarkEnd w:id="13"/>
     </w:p>
     <w:p>
       <w:pPr>
         <w:pStyle w:val="BodyText0"/>
       </w:pPr>
       <w:r>
-        <w:t xml:space="preserve">Parameters in the Request Body and all Response data, are currently sent and received in JSON. We use </w:t>
+        <w:t>Parameters in the Request Body and all Response data</w:t>
+      </w:r>
+      <w:r>
+        <w:t xml:space="preserve"> are currently sent and received in JSON. We </w:t>
+      </w:r>
+      <w:r>
+        <w:t xml:space="preserve">encourage </w:t>
+      </w:r>
+      <w:r>
+        <w:t>us</w:t>
+      </w:r>
+      <w:r>
+        <w:t>ing</w:t>
+      </w:r>
+      <w:r>
+        <w:t xml:space="preserve"> </w:t>
       </w:r>
       <w:r>
         <w:rPr>
@@ -3646,19 +3852,43 @@
         <w:t xml:space="preserve"> headers</w:t>
       </w:r>
       <w:r>
-        <w:t xml:space="preserve"> to </w:t>
-      </w:r>
-      <w:r>
-        <w:t xml:space="preserve">support multiple specifications </w:t>
-      </w:r>
-      <w:r>
-        <w:t xml:space="preserve">in future </w:t>
-      </w:r>
-      <w:r>
-        <w:t>without breaking backward compatibility</w:t>
-      </w:r>
-      <w:r>
-        <w:t>.</w:t>
+        <w:t xml:space="preserve"> </w:t>
+      </w:r>
+      <w:r>
+        <w:t xml:space="preserve">so that clients remain </w:t>
+      </w:r>
+      <w:r>
+        <w:t>backward</w:t>
+      </w:r>
+      <w:r>
+        <w:t>ly</w:t>
+      </w:r>
+      <w:r>
+        <w:t xml:space="preserve"> compatib</w:t>
+      </w:r>
+      <w:r>
+        <w:t xml:space="preserve">le as more </w:t>
+      </w:r>
+      <w:r>
+        <w:t xml:space="preserve">media </w:t>
+      </w:r>
+      <w:r>
+        <w:t xml:space="preserve">types </w:t>
+      </w:r>
+      <w:r>
+        <w:t xml:space="preserve">and </w:t>
+      </w:r>
+      <w:r>
+        <w:t xml:space="preserve">hypermedia </w:t>
+      </w:r>
+      <w:r>
+        <w:t xml:space="preserve">schema </w:t>
+      </w:r>
+      <w:r>
+        <w:t xml:space="preserve">are introduced </w:t>
+      </w:r>
+      <w:r>
+        <w:t>in future.</w:t>
       </w:r>
     </w:p>
     <w:p>
@@ -3666,13 +3896,25 @@
         <w:pStyle w:val="BodyText0"/>
       </w:pPr>
       <w:r>
-        <w:t>The R</w:t>
-      </w:r>
-      <w:r>
-        <w:t xml:space="preserve">esponse mime types </w:t>
-      </w:r>
-      <w:r>
-        <w:t>currently available are:</w:t>
+        <w:t xml:space="preserve">These </w:t>
+      </w:r>
+      <w:r>
+        <w:t>media</w:t>
+      </w:r>
+      <w:r>
+        <w:t xml:space="preserve"> types </w:t>
+      </w:r>
+      <w:r>
+        <w:t xml:space="preserve">are </w:t>
+      </w:r>
+      <w:r>
+        <w:t xml:space="preserve">currently </w:t>
+      </w:r>
+      <w:r>
+        <w:t>supported</w:t>
+      </w:r>
+      <w:r>
+        <w:t>:</w:t>
       </w:r>
     </w:p>
     <w:p>
@@ -3710,14 +3952,14 @@
           <w:rStyle w:val="BodyTextChar"/>
         </w:rPr>
       </w:pPr>
-      <w:bookmarkStart w:id="12" w:name="_Toc1230382"/>
+      <w:bookmarkStart w:id="14" w:name="_Toc1301496"/>
       <w:r>
         <w:rPr>
           <w:rStyle w:val="BodyTextChar"/>
         </w:rPr>
         <w:t>Headers</w:t>
       </w:r>
-      <w:bookmarkEnd w:id="12"/>
+      <w:bookmarkEnd w:id="14"/>
     </w:p>
     <w:p>
       <w:r>
@@ -3853,15 +4095,591 @@
     </w:p>
     <w:p>
       <w:pPr>
+        <w:pStyle w:val="Heading2"/>
+      </w:pPr>
+      <w:bookmarkStart w:id="15" w:name="_Toc1301497"/>
+      <w:r>
+        <w:t>Link-relation Types</w:t>
+      </w:r>
+      <w:bookmarkEnd w:id="15"/>
+    </w:p>
+    <w:p>
+      <w:pPr>
         <w:pStyle w:val="BodyText0"/>
+        <w:rPr>
+          <w:rStyle w:val="Code0"/>
+        </w:rPr>
       </w:pPr>
+      <w:r>
+        <w:t xml:space="preserve">Link-relations in the Response object are based on </w:t>
+      </w:r>
+      <w:r>
+        <w:rPr>
+          <w:rStyle w:val="Code1"/>
+        </w:rPr>
+        <w:t>RFC8288</w:t>
+      </w:r>
+      <w:r>
+        <w:t xml:space="preserve">. The following registered link-relation types are used. </w:t>
+      </w:r>
+    </w:p>
+    <w:tbl>
+      <w:tblPr>
+        <w:tblW w:w="5000" w:type="pct"/>
+        <w:tblBorders>
+          <w:top w:val="single" w:sz="4" w:space="0" w:color="auto"/>
+          <w:left w:val="single" w:sz="4" w:space="0" w:color="auto"/>
+          <w:bottom w:val="single" w:sz="4" w:space="0" w:color="auto"/>
+          <w:right w:val="single" w:sz="4" w:space="0" w:color="auto"/>
+          <w:insideH w:val="single" w:sz="4" w:space="0" w:color="auto"/>
+          <w:insideV w:val="single" w:sz="4" w:space="0" w:color="auto"/>
+        </w:tblBorders>
+        <w:tblLook w:val="04A0" w:firstRow="1" w:lastRow="0" w:firstColumn="1" w:lastColumn="0" w:noHBand="0" w:noVBand="1"/>
+      </w:tblPr>
+      <w:tblGrid>
+        <w:gridCol w:w="1012"/>
+        <w:gridCol w:w="8004"/>
+      </w:tblGrid>
+      <w:tr>
+        <w:trPr>
+          <w:cantSplit/>
+          <w:trHeight w:val="290"/>
+        </w:trPr>
+        <w:tc>
+          <w:tcPr>
+            <w:tcW w:w="561" w:type="pct"/>
+            <w:shd w:val="clear" w:color="000000" w:fill="D9D9D9"/>
+            <w:noWrap/>
+            <w:hideMark/>
+          </w:tcPr>
+          <w:p>
+            <w:pPr>
+              <w:pStyle w:val="Tabletext2"/>
+              <w:keepNext/>
+              <w:rPr>
+                <w:rStyle w:val="Tableheading1"/>
+                <w:rFonts w:eastAsiaTheme="minorHAnsi"/>
+              </w:rPr>
+            </w:pPr>
+            <w:r>
+              <w:rPr>
+                <w:rStyle w:val="Tableheading1"/>
+                <w:rFonts w:eastAsiaTheme="minorHAnsi"/>
+              </w:rPr>
+              <w:t>period</w:t>
+            </w:r>
+            <w:r>
+              <w:rPr>
+                <w:rStyle w:val="Tableheading1"/>
+                <w:rFonts w:eastAsiaTheme="minorHAnsi"/>
+              </w:rPr>
+              <w:t>ID</w:t>
+            </w:r>
+          </w:p>
+        </w:tc>
+        <w:tc>
+          <w:tcPr>
+            <w:tcW w:w="4439" w:type="pct"/>
+            <w:shd w:val="clear" w:color="000000" w:fill="D9D9D9"/>
+            <w:noWrap/>
+            <w:hideMark/>
+          </w:tcPr>
+          <w:p>
+            <w:pPr>
+              <w:pStyle w:val="Tabletext2"/>
+              <w:keepNext/>
+            </w:pPr>
+            <w:r>
+              <w:t> </w:t>
+            </w:r>
+          </w:p>
+        </w:tc>
+      </w:tr>
+      <w:tr>
+        <w:trPr>
+          <w:cantSplit/>
+          <w:trHeight w:val="77"/>
+        </w:trPr>
+        <w:tc>
+          <w:tcPr>
+            <w:tcW w:w="561" w:type="pct"/>
+            <w:shd w:val="clear" w:color="auto" w:fill="FFFFFF" w:themeFill="background1"/>
+            <w:hideMark/>
+          </w:tcPr>
+          <w:p>
+            <w:pPr>
+              <w:pStyle w:val="Tabletext2"/>
+              <w:keepNext/>
+              <w:rPr>
+                <w:rStyle w:val="Code0"/>
+              </w:rPr>
+            </w:pPr>
+            <w:r>
+              <w:rPr>
+                <w:rStyle w:val="Code0"/>
+              </w:rPr>
+              <w:t>self</w:t>
+            </w:r>
+          </w:p>
+        </w:tc>
+        <w:tc>
+          <w:tcPr>
+            <w:tcW w:w="4439" w:type="pct"/>
+            <w:shd w:val="clear" w:color="auto" w:fill="FFFFFF" w:themeFill="background1"/>
+          </w:tcPr>
+          <w:p>
+            <w:pPr>
+              <w:pStyle w:val="Tabletext2"/>
+              <w:keepNext/>
+            </w:pPr>
+            <w:r>
+              <w:t xml:space="preserve">A self-reference URI </w:t>
+            </w:r>
+            <w:r>
+              <w:t>identifier for the link's context</w:t>
+            </w:r>
+            <w:r>
+              <w:t xml:space="preserve">. For </w:t>
+            </w:r>
+            <w:r>
+              <w:t>example,</w:t>
+            </w:r>
+            <w:r>
+              <w:t xml:space="preserve"> in the </w:t>
+            </w:r>
+            <w:r>
+              <w:rPr>
+                <w:rStyle w:val="Code1"/>
+              </w:rPr>
+              <w:t>collection.links</w:t>
+            </w:r>
+            <w:r>
+              <w:t xml:space="preserve"> context it would represent the collection (e.g. ‘</w:t>
+            </w:r>
+            <w:r>
+              <w:t>w</w:t>
+            </w:r>
+            <w:r>
+              <w:t xml:space="preserve">eek’); in the </w:t>
+            </w:r>
+            <w:r>
+              <w:rPr>
+                <w:rStyle w:val="Code1"/>
+              </w:rPr>
+              <w:t>collection.</w:t>
+            </w:r>
+            <w:r>
+              <w:rPr>
+                <w:rStyle w:val="Code1"/>
+              </w:rPr>
+              <w:t>items.</w:t>
+            </w:r>
+            <w:r>
+              <w:rPr>
+                <w:rStyle w:val="Code1"/>
+              </w:rPr>
+              <w:t>links</w:t>
+            </w:r>
+            <w:r>
+              <w:t xml:space="preserve"> context it would represent </w:t>
+            </w:r>
+            <w:r>
+              <w:t>the</w:t>
+            </w:r>
+            <w:r>
+              <w:t xml:space="preserve"> item </w:t>
+            </w:r>
+            <w:r>
+              <w:t xml:space="preserve">itself </w:t>
+            </w:r>
+            <w:r>
+              <w:t>(e.g. ‘</w:t>
+            </w:r>
+            <w:r>
+              <w:t>day</w:t>
+            </w:r>
+            <w:r>
+              <w:t>’)</w:t>
+            </w:r>
+            <w:r>
+              <w:t>.</w:t>
+            </w:r>
+          </w:p>
+        </w:tc>
+      </w:tr>
+      <w:tr>
+        <w:trPr>
+          <w:cantSplit/>
+          <w:trHeight w:val="77"/>
+        </w:trPr>
+        <w:tc>
+          <w:tcPr>
+            <w:tcW w:w="561" w:type="pct"/>
+            <w:shd w:val="clear" w:color="auto" w:fill="FFFFFF" w:themeFill="background1"/>
+            <w:hideMark/>
+          </w:tcPr>
+          <w:p>
+            <w:pPr>
+              <w:pStyle w:val="Tabletext2"/>
+              <w:keepNext/>
+              <w:rPr>
+                <w:rStyle w:val="Code0"/>
+              </w:rPr>
+            </w:pPr>
+            <w:r>
+              <w:rPr>
+                <w:rStyle w:val="Code0"/>
+              </w:rPr>
+              <w:t>item</w:t>
+            </w:r>
+          </w:p>
+        </w:tc>
+        <w:tc>
+          <w:tcPr>
+            <w:tcW w:w="4439" w:type="pct"/>
+            <w:shd w:val="clear" w:color="auto" w:fill="FFFFFF" w:themeFill="background1"/>
+          </w:tcPr>
+          <w:p>
+            <w:pPr>
+              <w:pStyle w:val="Tabletext2"/>
+              <w:keepNext/>
+            </w:pPr>
+            <w:r>
+              <w:t>A</w:t>
+            </w:r>
+            <w:r>
+              <w:t xml:space="preserve"> member of the collection represented by the</w:t>
+            </w:r>
+            <w:r>
+              <w:t xml:space="preserve"> </w:t>
+            </w:r>
+            <w:r>
+              <w:t>link's context</w:t>
+            </w:r>
+            <w:r>
+              <w:t xml:space="preserve">. If the context is </w:t>
+            </w:r>
+            <w:r>
+              <w:rPr>
+                <w:rStyle w:val="Code1"/>
+              </w:rPr>
+              <w:t>collection.links</w:t>
+            </w:r>
+            <w:r>
+              <w:t xml:space="preserve"> it would represent an item in the collection </w:t>
+            </w:r>
+            <w:r>
+              <w:t xml:space="preserve">(e.g. ‘day’); if the context is </w:t>
+            </w:r>
+            <w:r>
+              <w:rPr>
+                <w:rStyle w:val="Code1"/>
+              </w:rPr>
+              <w:t>collection.</w:t>
+            </w:r>
+            <w:r>
+              <w:rPr>
+                <w:rStyle w:val="Code1"/>
+              </w:rPr>
+              <w:t>items.</w:t>
+            </w:r>
+            <w:r>
+              <w:rPr>
+                <w:rStyle w:val="Code1"/>
+              </w:rPr>
+              <w:t>links</w:t>
+            </w:r>
+            <w:r>
+              <w:rPr>
+                <w:rStyle w:val="Code1"/>
+              </w:rPr>
+              <w:t xml:space="preserve"> </w:t>
+            </w:r>
+            <w:r>
+              <w:t xml:space="preserve">this link would represent the subitems of the </w:t>
+            </w:r>
+            <w:r>
+              <w:t xml:space="preserve">resource represented by the </w:t>
+            </w:r>
+            <w:r>
+              <w:rPr>
+                <w:rStyle w:val="Code1"/>
+              </w:rPr>
+              <w:t>self</w:t>
+            </w:r>
+            <w:r>
+              <w:t xml:space="preserve"> link, in the same context </w:t>
+            </w:r>
+            <w:r>
+              <w:t>(e.g. ‘day.hours’)</w:t>
+            </w:r>
+          </w:p>
+        </w:tc>
+      </w:tr>
+      <w:tr>
+        <w:trPr>
+          <w:cantSplit/>
+          <w:trHeight w:val="290"/>
+        </w:trPr>
+        <w:tc>
+          <w:tcPr>
+            <w:tcW w:w="561" w:type="pct"/>
+            <w:shd w:val="clear" w:color="auto" w:fill="FFFFFF" w:themeFill="background1"/>
+            <w:hideMark/>
+          </w:tcPr>
+          <w:p>
+            <w:pPr>
+              <w:pStyle w:val="Tabletext2"/>
+              <w:keepNext/>
+              <w:rPr>
+                <w:rStyle w:val="Code0"/>
+              </w:rPr>
+            </w:pPr>
+            <w:r>
+              <w:rPr>
+                <w:rStyle w:val="Code0"/>
+              </w:rPr>
+              <w:t>up</w:t>
+            </w:r>
+          </w:p>
+        </w:tc>
+        <w:tc>
+          <w:tcPr>
+            <w:tcW w:w="4439" w:type="pct"/>
+            <w:shd w:val="clear" w:color="auto" w:fill="FFFFFF" w:themeFill="background1"/>
+          </w:tcPr>
+          <w:p>
+            <w:pPr>
+              <w:pStyle w:val="Tabletext2"/>
+              <w:keepNext/>
+            </w:pPr>
+            <w:r>
+              <w:t xml:space="preserve">Indicates that the </w:t>
+            </w:r>
+            <w:r>
+              <w:t>link's context is</w:t>
+            </w:r>
+            <w:r>
+              <w:t xml:space="preserve"> part of a hierarchy and the link </w:t>
+            </w:r>
+            <w:r>
+              <w:t>target</w:t>
+            </w:r>
+            <w:r>
+              <w:t xml:space="preserve"> is t</w:t>
+            </w:r>
+            <w:r>
+              <w:t xml:space="preserve">he </w:t>
+            </w:r>
+            <w:r>
+              <w:t>parent</w:t>
+            </w:r>
+            <w:r>
+              <w:t xml:space="preserve"> (of </w:t>
+            </w:r>
+            <w:r>
+              <w:t xml:space="preserve">the resource represented by the </w:t>
+            </w:r>
+            <w:r>
+              <w:rPr>
+                <w:rStyle w:val="Code1"/>
+              </w:rPr>
+              <w:t>self</w:t>
+            </w:r>
+            <w:r>
+              <w:t xml:space="preserve"> link in the same context</w:t>
+            </w:r>
+            <w:r>
+              <w:t>) (e.g. ‘week.month’)</w:t>
+            </w:r>
+            <w:r>
+              <w:t>.</w:t>
+            </w:r>
+          </w:p>
+        </w:tc>
+      </w:tr>
+      <w:tr>
+        <w:trPr>
+          <w:cantSplit/>
+          <w:trHeight w:val="290"/>
+        </w:trPr>
+        <w:tc>
+          <w:tcPr>
+            <w:tcW w:w="561" w:type="pct"/>
+            <w:shd w:val="clear" w:color="auto" w:fill="FFFFFF" w:themeFill="background1"/>
+            <w:hideMark/>
+          </w:tcPr>
+          <w:p>
+            <w:pPr>
+              <w:pStyle w:val="Tabletext2"/>
+              <w:keepNext/>
+              <w:rPr>
+                <w:rStyle w:val="Code0"/>
+              </w:rPr>
+            </w:pPr>
+            <w:r>
+              <w:rPr>
+                <w:rStyle w:val="Code0"/>
+              </w:rPr>
+              <w:t>next</w:t>
+            </w:r>
+          </w:p>
+        </w:tc>
+        <w:tc>
+          <w:tcPr>
+            <w:tcW w:w="4439" w:type="pct"/>
+            <w:shd w:val="clear" w:color="auto" w:fill="FFFFFF" w:themeFill="background1"/>
+          </w:tcPr>
+          <w:p>
+            <w:pPr>
+              <w:pStyle w:val="Tabletext2"/>
+              <w:keepNext/>
+            </w:pPr>
+            <w:r>
+              <w:t xml:space="preserve">Indicates that the </w:t>
+            </w:r>
+            <w:r>
+              <w:t xml:space="preserve">link's context is part of a series, and that the </w:t>
+            </w:r>
+            <w:r>
+              <w:t xml:space="preserve">link </w:t>
+            </w:r>
+            <w:r>
+              <w:t xml:space="preserve">target </w:t>
+            </w:r>
+            <w:r>
+              <w:t xml:space="preserve">is </w:t>
+            </w:r>
+            <w:r>
+              <w:t>next in the series</w:t>
+            </w:r>
+            <w:r>
+              <w:t xml:space="preserve"> (e.g. ‘week.next’)</w:t>
+            </w:r>
+            <w:r>
+              <w:t>.</w:t>
+            </w:r>
+            <w:r>
+              <w:t xml:space="preserve"> </w:t>
+            </w:r>
+          </w:p>
+        </w:tc>
+      </w:tr>
+      <w:tr>
+        <w:trPr>
+          <w:cantSplit/>
+          <w:trHeight w:val="290"/>
+        </w:trPr>
+        <w:tc>
+          <w:tcPr>
+            <w:tcW w:w="561" w:type="pct"/>
+            <w:shd w:val="clear" w:color="auto" w:fill="FFFFFF" w:themeFill="background1"/>
+            <w:hideMark/>
+          </w:tcPr>
+          <w:p>
+            <w:pPr>
+              <w:pStyle w:val="Tabletext2"/>
+              <w:keepNext/>
+              <w:rPr>
+                <w:rStyle w:val="Code0"/>
+              </w:rPr>
+            </w:pPr>
+            <w:r>
+              <w:rPr>
+                <w:rStyle w:val="Code0"/>
+              </w:rPr>
+              <w:t>prev</w:t>
+            </w:r>
+          </w:p>
+        </w:tc>
+        <w:tc>
+          <w:tcPr>
+            <w:tcW w:w="4439" w:type="pct"/>
+            <w:shd w:val="clear" w:color="auto" w:fill="FFFFFF" w:themeFill="background1"/>
+            <w:hideMark/>
+          </w:tcPr>
+          <w:p>
+            <w:pPr>
+              <w:pStyle w:val="Tabletext2"/>
+              <w:keepNext/>
+            </w:pPr>
+            <w:r>
+              <w:t xml:space="preserve">Indicates that the </w:t>
+            </w:r>
+            <w:r>
+              <w:t xml:space="preserve">link's context is part of a series, and that the </w:t>
+            </w:r>
+            <w:r>
+              <w:t xml:space="preserve">link </w:t>
+            </w:r>
+            <w:r>
+              <w:t xml:space="preserve">target </w:t>
+            </w:r>
+            <w:r>
+              <w:t xml:space="preserve">is </w:t>
+            </w:r>
+            <w:r>
+              <w:t>next in the series</w:t>
+            </w:r>
+            <w:r>
+              <w:t xml:space="preserve"> (e.g. ‘week.previous’)</w:t>
+            </w:r>
+            <w:r>
+              <w:t>.</w:t>
+            </w:r>
+          </w:p>
+        </w:tc>
+      </w:tr>
+    </w:tbl>
+    <w:p>
+      <w:pPr>
+        <w:pStyle w:val="Caption"/>
+      </w:pPr>
+      <w:bookmarkStart w:id="16" w:name="_Toc1301509"/>
+      <w:r>
+        <w:t xml:space="preserve">Table </w:t>
+      </w:r>
+      <w:r>
+        <w:rPr>
+          <w:noProof/>
+        </w:rPr>
+        <w:fldChar w:fldCharType="begin"/>
+      </w:r>
+      <w:r>
+        <w:rPr>
+          <w:noProof/>
+        </w:rPr>
+        <w:instrText xml:space="preserve"> SEQ Table \* ARABIC </w:instrText>
+      </w:r>
+      <w:r>
+        <w:rPr>
+          <w:noProof/>
+        </w:rPr>
+        <w:fldChar w:fldCharType="separate"/>
+      </w:r>
+      <w:r>
+        <w:rPr>
+          <w:noProof/>
+        </w:rPr>
+        <w:t>2</w:t>
+      </w:r>
+      <w:r>
+        <w:rPr>
+          <w:noProof/>
+        </w:rPr>
+        <w:fldChar w:fldCharType="end"/>
+      </w:r>
+      <w:r>
+        <w:t xml:space="preserve"> Link-relation Types</w:t>
+      </w:r>
+      <w:bookmarkEnd w:id="16"/>
     </w:p>
     <w:p>
       <w:pPr>
         <w:pStyle w:val="Heading1"/>
         <w:pageBreakBefore/>
       </w:pPr>
-      <w:bookmarkStart w:id="13" w:name="_Toc1230378"/>
+      <w:bookmarkStart w:id="17" w:name="_Toc1301498"/>
       <w:r>
         <w:lastRenderedPageBreak/>
         <w:t xml:space="preserve">Request </w:t>
@@ -3870,7 +4688,7 @@
       <w:r>
         <w:t>paths</w:t>
       </w:r>
-      <w:bookmarkEnd w:id="13"/>
+      <w:bookmarkEnd w:id="17"/>
     </w:p>
     <w:p>
       <w:pPr>
@@ -4338,14 +5156,14 @@
                 <w:rStyle w:val="Code0"/>
               </w:rPr>
             </w:pPr>
-            <w:bookmarkStart w:id="14" w:name="RANGE!A23:A30"/>
+            <w:bookmarkStart w:id="18" w:name="RANGE!A23:A30"/>
             <w:r>
               <w:rPr>
                 <w:rStyle w:val="Code0"/>
               </w:rPr>
               <w:t>hour</w:t>
             </w:r>
-            <w:bookmarkEnd w:id="14"/>
+            <w:bookmarkEnd w:id="18"/>
           </w:p>
         </w:tc>
         <w:tc>
@@ -4865,51 +5683,63 @@
         <w:keepNext/>
         <w:spacing w:after="120"/>
       </w:pPr>
-      <w:bookmarkStart w:id="15" w:name="_Ref954792"/>
-      <w:bookmarkStart w:id="16" w:name="_Ref954797"/>
-      <w:bookmarkStart w:id="17" w:name="_Toc1230393"/>
+      <w:bookmarkStart w:id="19" w:name="_Ref954797"/>
+      <w:bookmarkStart w:id="20" w:name="_Ref954792"/>
+      <w:bookmarkStart w:id="21" w:name="_Toc1301510"/>
       <w:r>
         <w:t xml:space="preserve">Table </w:t>
-      </w:r>
-      <w:r>
-        <w:fldChar w:fldCharType="begin"/>
-      </w:r>
-      <w:r>
-        <w:instrText xml:space="preserve"> SEQ Table \* ARABIC </w:instrText>
-      </w:r>
-      <w:r>
-        <w:fldChar w:fldCharType="separate"/>
       </w:r>
       <w:r>
         <w:rPr>
           <w:noProof/>
         </w:rPr>
-        <w:t>2</w:t>
-      </w:r>
-      <w:r>
+        <w:fldChar w:fldCharType="begin"/>
+      </w:r>
+      <w:r>
+        <w:rPr>
+          <w:noProof/>
+        </w:rPr>
+        <w:instrText xml:space="preserve"> SEQ Table \* ARABIC </w:instrText>
+      </w:r>
+      <w:r>
+        <w:rPr>
+          <w:noProof/>
+        </w:rPr>
+        <w:fldChar w:fldCharType="separate"/>
+      </w:r>
+      <w:r>
+        <w:rPr>
+          <w:noProof/>
+        </w:rPr>
+        <w:t>3</w:t>
+      </w:r>
+      <w:r>
+        <w:rPr>
+          <w:noProof/>
+        </w:rPr>
         <w:fldChar w:fldCharType="end"/>
       </w:r>
-      <w:bookmarkEnd w:id="16"/>
+      <w:bookmarkEnd w:id="19"/>
       <w:r>
         <w:t xml:space="preserve"> </w:t>
       </w:r>
-      <w:bookmarkStart w:id="18" w:name="_Ref954829"/>
+      <w:bookmarkStart w:id="22" w:name="_Ref954829"/>
       <w:r>
         <w:t>List of periods</w:t>
       </w:r>
-      <w:bookmarkEnd w:id="15"/>
-      <w:bookmarkEnd w:id="17"/>
-      <w:bookmarkEnd w:id="18"/>
+      <w:bookmarkEnd w:id="20"/>
+      <w:bookmarkEnd w:id="21"/>
+      <w:bookmarkEnd w:id="22"/>
     </w:p>
     <w:p>
       <w:pPr>
         <w:pStyle w:val="Heading2"/>
       </w:pPr>
-      <w:bookmarkStart w:id="19" w:name="_Toc1230383"/>
+      <w:bookmarkStart w:id="23" w:name="_Toc1301499"/>
       <w:r>
         <w:t>Operations</w:t>
       </w:r>
-      <w:bookmarkEnd w:id="19"/>
+      <w:bookmarkEnd w:id="23"/>
     </w:p>
     <w:p>
       <w:r>
@@ -5145,42 +5975,54 @@
       <w:pPr>
         <w:pStyle w:val="Caption"/>
       </w:pPr>
-      <w:bookmarkStart w:id="20" w:name="_Toc1230394"/>
+      <w:bookmarkStart w:id="24" w:name="_Toc1301511"/>
       <w:r>
         <w:t xml:space="preserve">Table </w:t>
-      </w:r>
-      <w:r>
-        <w:fldChar w:fldCharType="begin"/>
-      </w:r>
-      <w:r>
-        <w:instrText xml:space="preserve"> SEQ Table \* ARABIC </w:instrText>
-      </w:r>
-      <w:r>
-        <w:fldChar w:fldCharType="separate"/>
       </w:r>
       <w:r>
         <w:rPr>
           <w:noProof/>
         </w:rPr>
-        <w:t>3</w:t>
-      </w:r>
-      <w:r>
+        <w:fldChar w:fldCharType="begin"/>
+      </w:r>
+      <w:r>
+        <w:rPr>
+          <w:noProof/>
+        </w:rPr>
+        <w:instrText xml:space="preserve"> SEQ Table \* ARABIC </w:instrText>
+      </w:r>
+      <w:r>
+        <w:rPr>
+          <w:noProof/>
+        </w:rPr>
+        <w:fldChar w:fldCharType="separate"/>
+      </w:r>
+      <w:r>
+        <w:rPr>
+          <w:noProof/>
+        </w:rPr>
+        <w:t>4</w:t>
+      </w:r>
+      <w:r>
+        <w:rPr>
+          <w:noProof/>
+        </w:rPr>
         <w:fldChar w:fldCharType="end"/>
       </w:r>
       <w:r>
         <w:t xml:space="preserve"> API operations</w:t>
       </w:r>
-      <w:bookmarkEnd w:id="20"/>
+      <w:bookmarkEnd w:id="24"/>
     </w:p>
     <w:p>
       <w:pPr>
         <w:pStyle w:val="Heading2"/>
       </w:pPr>
-      <w:bookmarkStart w:id="21" w:name="_Toc1230384"/>
+      <w:bookmarkStart w:id="25" w:name="_Toc1301500"/>
       <w:r>
         <w:t>Responses</w:t>
       </w:r>
-      <w:bookmarkEnd w:id="21"/>
+      <w:bookmarkEnd w:id="25"/>
     </w:p>
     <w:p>
       <w:r>
@@ -6113,7 +6955,13 @@
               <w:pStyle w:val="Tabletext2"/>
             </w:pPr>
             <w:r>
-              <w:t xml:space="preserve">If the server encoutered </w:t>
+              <w:t xml:space="preserve">If the server </w:t>
+            </w:r>
+            <w:r>
+              <w:t>encountered</w:t>
+            </w:r>
+            <w:r>
+              <w:t xml:space="preserve"> </w:t>
             </w:r>
             <w:r>
               <w:t xml:space="preserve">an unexpected condition </w:t>
@@ -6128,7 +6976,10 @@
               <w:t xml:space="preserve"> (and did not </w:t>
             </w:r>
             <w:r>
-              <w:t>fulfill the request</w:t>
+              <w:t>fulfil</w:t>
+            </w:r>
+            <w:r>
+              <w:t xml:space="preserve"> the request</w:t>
             </w:r>
             <w:r>
               <w:t>)</w:t>
@@ -6144,122 +6995,51 @@
       <w:pPr>
         <w:pStyle w:val="Caption"/>
       </w:pPr>
-      <w:bookmarkStart w:id="22" w:name="_Toc1230395"/>
+      <w:bookmarkStart w:id="26" w:name="_Toc1301512"/>
       <w:r>
         <w:t xml:space="preserve">Table </w:t>
-      </w:r>
-      <w:r>
-        <w:fldChar w:fldCharType="begin"/>
-      </w:r>
-      <w:r>
-        <w:instrText xml:space="preserve"> SEQ Table \* ARABIC </w:instrText>
-      </w:r>
-      <w:r>
-        <w:fldChar w:fldCharType="separate"/>
       </w:r>
       <w:r>
         <w:rPr>
           <w:noProof/>
         </w:rPr>
-        <w:t>4</w:t>
-      </w:r>
-      <w:r>
+        <w:fldChar w:fldCharType="begin"/>
+      </w:r>
+      <w:r>
+        <w:rPr>
+          <w:noProof/>
+        </w:rPr>
+        <w:instrText xml:space="preserve"> SEQ Table \* ARABIC </w:instrText>
+      </w:r>
+      <w:r>
+        <w:rPr>
+          <w:noProof/>
+        </w:rPr>
+        <w:fldChar w:fldCharType="separate"/>
+      </w:r>
+      <w:r>
+        <w:rPr>
+          <w:noProof/>
+        </w:rPr>
+        <w:t>5</w:t>
+      </w:r>
+      <w:r>
+        <w:rPr>
+          <w:noProof/>
+        </w:rPr>
         <w:fldChar w:fldCharType="end"/>
       </w:r>
       <w:r>
         <w:t xml:space="preserve"> Response codes</w:t>
       </w:r>
-      <w:bookmarkEnd w:id="22"/>
-    </w:p>
-    <w:p>
-      <w:pPr>
-        <w:pStyle w:val="Heading2"/>
-      </w:pPr>
-      <w:bookmarkStart w:id="23" w:name="_Toc1230385"/>
-      <w:r>
-        <w:t>Versions</w:t>
-      </w:r>
-      <w:bookmarkEnd w:id="23"/>
-    </w:p>
-    <w:p>
-      <w:r>
-        <w:t xml:space="preserve">All </w:t>
-      </w:r>
-      <w:r>
-        <w:t xml:space="preserve">requests to </w:t>
-      </w:r>
-      <w:r>
-        <w:t>the API endpoint (</w:t>
-      </w:r>
-      <w:r>
-        <w:t>http://api.</w:t>
-      </w:r>
-      <w:r>
-        <w:t>sundaya)</w:t>
-      </w:r>
-      <w:r>
-        <w:t xml:space="preserve"> receive the </w:t>
-      </w:r>
-      <w:r>
-        <w:t xml:space="preserve">latest </w:t>
-      </w:r>
-      <w:r>
-        <w:t xml:space="preserve">version of the API. </w:t>
-      </w:r>
-      <w:r>
-        <w:t xml:space="preserve">The client can </w:t>
-      </w:r>
-      <w:r>
-        <w:t xml:space="preserve">request </w:t>
-      </w:r>
-      <w:r>
-        <w:t>a</w:t>
-      </w:r>
-      <w:r>
-        <w:t xml:space="preserve"> </w:t>
-      </w:r>
-      <w:r>
-        <w:t xml:space="preserve">specific </w:t>
-      </w:r>
-      <w:r>
-        <w:t xml:space="preserve">version via the </w:t>
-      </w:r>
-      <w:r>
-        <w:rPr>
-          <w:rStyle w:val="Code1"/>
-        </w:rPr>
-        <w:t>Accept</w:t>
-      </w:r>
-      <w:r>
-        <w:t xml:space="preserve"> header</w:t>
-      </w:r>
-    </w:p>
-    <w:p>
-      <w:pPr>
-        <w:pStyle w:val="Code4para"/>
-      </w:pPr>
-      <w:r>
-        <w:t xml:space="preserve">    </w:t>
-      </w:r>
-      <w:r>
-        <w:t>Accept: application/vnd.</w:t>
-      </w:r>
-      <w:r>
-        <w:t>sundaya</w:t>
-      </w:r>
-      <w:r>
-        <w:t>.v1+</w:t>
-      </w:r>
-      <w:r>
-        <w:t>yaml</w:t>
-      </w:r>
+      <w:bookmarkEnd w:id="26"/>
     </w:p>
     <w:p>
       <w:pPr>
         <w:pStyle w:val="Heading1"/>
         <w:pageBreakBefore/>
       </w:pPr>
-      <w:bookmarkStart w:id="24" w:name="_Toc1230386"/>
+      <w:bookmarkStart w:id="27" w:name="_Toc1301502"/>
       <w:r>
         <w:lastRenderedPageBreak/>
         <w:t xml:space="preserve">Response </w:t>
@@ -6267,7 +7047,7 @@
       <w:r>
         <w:t>object</w:t>
       </w:r>
-      <w:bookmarkEnd w:id="24"/>
+      <w:bookmarkEnd w:id="27"/>
     </w:p>
     <w:p>
       <w:pPr>
@@ -14306,26 +15086,38 @@
       <w:pPr>
         <w:pStyle w:val="Caption"/>
       </w:pPr>
-      <w:bookmarkStart w:id="25" w:name="_Toc1230396"/>
+      <w:bookmarkStart w:id="28" w:name="_Toc1301513"/>
       <w:r>
         <w:t xml:space="preserve">Table </w:t>
-      </w:r>
-      <w:r>
-        <w:fldChar w:fldCharType="begin"/>
-      </w:r>
-      <w:r>
-        <w:instrText xml:space="preserve"> SEQ Table \* ARABIC </w:instrText>
-      </w:r>
-      <w:r>
-        <w:fldChar w:fldCharType="separate"/>
       </w:r>
       <w:r>
         <w:rPr>
           <w:noProof/>
         </w:rPr>
-        <w:t>5</w:t>
-      </w:r>
-      <w:r>
+        <w:fldChar w:fldCharType="begin"/>
+      </w:r>
+      <w:r>
+        <w:rPr>
+          <w:noProof/>
+        </w:rPr>
+        <w:instrText xml:space="preserve"> SEQ Table \* ARABIC </w:instrText>
+      </w:r>
+      <w:r>
+        <w:rPr>
+          <w:noProof/>
+        </w:rPr>
+        <w:fldChar w:fldCharType="separate"/>
+      </w:r>
+      <w:r>
+        <w:rPr>
+          <w:noProof/>
+        </w:rPr>
+        <w:t>6</w:t>
+      </w:r>
+      <w:r>
+        <w:rPr>
+          <w:noProof/>
+        </w:rPr>
         <w:fldChar w:fldCharType="end"/>
       </w:r>
       <w:r>
@@ -14349,7 +15141,7 @@
       <w:r>
         <w:t>’ period</w:t>
       </w:r>
-      <w:bookmarkEnd w:id="25"/>
+      <w:bookmarkEnd w:id="28"/>
       <w:r>
         <w:t xml:space="preserve"> </w:t>
       </w:r>
@@ -14629,12 +15421,12 @@
       <w:pPr>
         <w:pStyle w:val="Heading2"/>
       </w:pPr>
-      <w:bookmarkStart w:id="26" w:name="_Toc1230387"/>
+      <w:bookmarkStart w:id="29" w:name="_Toc1301503"/>
       <w:r>
         <w:lastRenderedPageBreak/>
         <w:t>Response periods</w:t>
       </w:r>
-      <w:bookmarkEnd w:id="26"/>
+      <w:bookmarkEnd w:id="29"/>
     </w:p>
     <w:p>
       <w:pPr>
@@ -15403,21 +16195,7 @@
                 <w:rStyle w:val="Code3"/>
                 <w:rFonts w:eastAsiaTheme="minorHAnsi"/>
               </w:rPr>
-              <w:t>second</w:t>
-            </w:r>
-            <w:r>
-              <w:rPr>
-                <w:rStyle w:val="Code3"/>
-                <w:rFonts w:eastAsiaTheme="minorHAnsi"/>
-              </w:rPr>
-              <w:t>s</w:t>
-            </w:r>
-            <w:r>
-              <w:rPr>
-                <w:rStyle w:val="Code3"/>
-                <w:rFonts w:eastAsiaTheme="minorHAnsi"/>
-              </w:rPr>
-              <w:t xml:space="preserve"> [60]</w:t>
+              <w:t>second [60]</w:t>
             </w:r>
           </w:p>
         </w:tc>
@@ -15822,21 +16600,7 @@
                 <w:rStyle w:val="Code3"/>
                 <w:rFonts w:eastAsiaTheme="minorHAnsi"/>
               </w:rPr>
-              <w:t>minute</w:t>
-            </w:r>
-            <w:r>
-              <w:rPr>
-                <w:rStyle w:val="Code3"/>
-                <w:rFonts w:eastAsiaTheme="minorHAnsi"/>
-              </w:rPr>
-              <w:t>s</w:t>
-            </w:r>
-            <w:r>
-              <w:rPr>
-                <w:rStyle w:val="Code3"/>
-                <w:rFonts w:eastAsiaTheme="minorHAnsi"/>
-              </w:rPr>
-              <w:t xml:space="preserve"> [60]</w:t>
+              <w:t>minute [60]</w:t>
             </w:r>
           </w:p>
         </w:tc>
@@ -15952,21 +16716,7 @@
                 <w:rStyle w:val="Code3"/>
                 <w:rFonts w:eastAsiaTheme="minorHAnsi"/>
               </w:rPr>
-              <w:t>day</w:t>
-            </w:r>
-            <w:r>
-              <w:rPr>
-                <w:rStyle w:val="Code3"/>
-                <w:rFonts w:eastAsiaTheme="minorHAnsi"/>
-              </w:rPr>
-              <w:t>s</w:t>
-            </w:r>
-            <w:r>
-              <w:rPr>
-                <w:rStyle w:val="Code3"/>
-                <w:rFonts w:eastAsiaTheme="minorHAnsi"/>
-              </w:rPr>
-              <w:t xml:space="preserve"> [7]</w:t>
+              <w:t>day [7]</w:t>
             </w:r>
           </w:p>
         </w:tc>
@@ -17102,21 +17852,7 @@
                 <w:rStyle w:val="Code3"/>
                 <w:rFonts w:eastAsiaTheme="minorHAnsi"/>
               </w:rPr>
-              <w:t>minute</w:t>
-            </w:r>
-            <w:r>
-              <w:rPr>
-                <w:rStyle w:val="Code3"/>
-                <w:rFonts w:eastAsiaTheme="minorHAnsi"/>
-              </w:rPr>
-              <w:t>s</w:t>
-            </w:r>
-            <w:r>
-              <w:rPr>
-                <w:rStyle w:val="Code3"/>
-                <w:rFonts w:eastAsiaTheme="minorHAnsi"/>
-              </w:rPr>
-              <w:t xml:space="preserve"> [60]</w:t>
+              <w:t>minute [60]</w:t>
             </w:r>
           </w:p>
         </w:tc>
@@ -17251,21 +17987,7 @@
                 <w:rStyle w:val="Code3"/>
                 <w:rFonts w:eastAsiaTheme="minorHAnsi"/>
               </w:rPr>
-              <w:t>hour</w:t>
-            </w:r>
-            <w:r>
-              <w:rPr>
-                <w:rStyle w:val="Code3"/>
-                <w:rFonts w:eastAsiaTheme="minorHAnsi"/>
-              </w:rPr>
-              <w:t>s</w:t>
-            </w:r>
-            <w:r>
-              <w:rPr>
-                <w:rStyle w:val="Code3"/>
-                <w:rFonts w:eastAsiaTheme="minorHAnsi"/>
-              </w:rPr>
-              <w:t xml:space="preserve"> [24]</w:t>
+              <w:t>hour [24]</w:t>
             </w:r>
           </w:p>
         </w:tc>
@@ -17399,21 +18121,7 @@
                 <w:rStyle w:val="Code3"/>
                 <w:rFonts w:eastAsiaTheme="minorHAnsi"/>
               </w:rPr>
-              <w:t>day</w:t>
-            </w:r>
-            <w:r>
-              <w:rPr>
-                <w:rStyle w:val="Code3"/>
-                <w:rFonts w:eastAsiaTheme="minorHAnsi"/>
-              </w:rPr>
-              <w:t>s</w:t>
-            </w:r>
-            <w:r>
-              <w:rPr>
-                <w:rStyle w:val="Code3"/>
-                <w:rFonts w:eastAsiaTheme="minorHAnsi"/>
-              </w:rPr>
-              <w:t xml:space="preserve"> [7]</w:t>
+              <w:t>day [7]</w:t>
             </w:r>
           </w:p>
         </w:tc>
@@ -17550,21 +18258,7 @@
                 <w:rStyle w:val="Code3"/>
                 <w:rFonts w:eastAsiaTheme="minorHAnsi"/>
               </w:rPr>
-              <w:t>hour</w:t>
-            </w:r>
-            <w:r>
-              <w:rPr>
-                <w:rStyle w:val="Code3"/>
-                <w:rFonts w:eastAsiaTheme="minorHAnsi"/>
-              </w:rPr>
-              <w:t>s</w:t>
-            </w:r>
-            <w:r>
-              <w:rPr>
-                <w:rStyle w:val="Code3"/>
-                <w:rFonts w:eastAsiaTheme="minorHAnsi"/>
-              </w:rPr>
-              <w:t xml:space="preserve"> [24]</w:t>
+              <w:t>hour [24]</w:t>
             </w:r>
           </w:p>
         </w:tc>
@@ -17680,21 +18374,7 @@
                 <w:rStyle w:val="Code3"/>
                 <w:rFonts w:eastAsiaTheme="minorHAnsi"/>
               </w:rPr>
-              <w:t>day</w:t>
-            </w:r>
-            <w:r>
-              <w:rPr>
-                <w:rStyle w:val="Code3"/>
-                <w:rFonts w:eastAsiaTheme="minorHAnsi"/>
-              </w:rPr>
-              <w:t>s</w:t>
-            </w:r>
-            <w:r>
-              <w:rPr>
-                <w:rStyle w:val="Code3"/>
-                <w:rFonts w:eastAsiaTheme="minorHAnsi"/>
-              </w:rPr>
-              <w:t xml:space="preserve"> [7]</w:t>
+              <w:t>day [7]</w:t>
             </w:r>
           </w:p>
         </w:tc>
@@ -17810,21 +18490,7 @@
                 <w:rStyle w:val="Code3"/>
                 <w:rFonts w:eastAsiaTheme="minorHAnsi"/>
               </w:rPr>
-              <w:t>week</w:t>
-            </w:r>
-            <w:r>
-              <w:rPr>
-                <w:rStyle w:val="Code3"/>
-                <w:rFonts w:eastAsiaTheme="minorHAnsi"/>
-              </w:rPr>
-              <w:t>s</w:t>
-            </w:r>
-            <w:r>
-              <w:rPr>
-                <w:rStyle w:val="Code3"/>
-                <w:rFonts w:eastAsiaTheme="minorHAnsi"/>
-              </w:rPr>
-              <w:t xml:space="preserve"> [4]</w:t>
+              <w:t>week [4]</w:t>
             </w:r>
           </w:p>
         </w:tc>
@@ -18969,21 +19635,7 @@
                 <w:rStyle w:val="Code3"/>
                 <w:rFonts w:eastAsiaTheme="minorHAnsi"/>
               </w:rPr>
-              <w:t>week</w:t>
-            </w:r>
-            <w:r>
-              <w:rPr>
-                <w:rStyle w:val="Code3"/>
-                <w:rFonts w:eastAsiaTheme="minorHAnsi"/>
-              </w:rPr>
-              <w:t>s</w:t>
-            </w:r>
-            <w:r>
-              <w:rPr>
-                <w:rStyle w:val="Code3"/>
-                <w:rFonts w:eastAsiaTheme="minorHAnsi"/>
-              </w:rPr>
-              <w:t xml:space="preserve"> [4]</w:t>
+              <w:t>week [4]</w:t>
             </w:r>
           </w:p>
         </w:tc>
@@ -19117,21 +19769,7 @@
                 <w:rStyle w:val="Code3"/>
                 <w:rFonts w:eastAsiaTheme="minorHAnsi"/>
               </w:rPr>
-              <w:t>week</w:t>
-            </w:r>
-            <w:r>
-              <w:rPr>
-                <w:rStyle w:val="Code3"/>
-                <w:rFonts w:eastAsiaTheme="minorHAnsi"/>
-              </w:rPr>
-              <w:t>s</w:t>
-            </w:r>
-            <w:r>
-              <w:rPr>
-                <w:rStyle w:val="Code3"/>
-                <w:rFonts w:eastAsiaTheme="minorHAnsi"/>
-              </w:rPr>
-              <w:t xml:space="preserve"> [4]</w:t>
+              <w:t>week [4]</w:t>
             </w:r>
           </w:p>
         </w:tc>
@@ -19265,21 +19903,7 @@
                 <w:rStyle w:val="Code3"/>
                 <w:rFonts w:eastAsiaTheme="minorHAnsi"/>
               </w:rPr>
-              <w:t>month</w:t>
-            </w:r>
-            <w:r>
-              <w:rPr>
-                <w:rStyle w:val="Code3"/>
-                <w:rFonts w:eastAsiaTheme="minorHAnsi"/>
-              </w:rPr>
-              <w:t>s</w:t>
-            </w:r>
-            <w:r>
-              <w:rPr>
-                <w:rStyle w:val="Code3"/>
-                <w:rFonts w:eastAsiaTheme="minorHAnsi"/>
-              </w:rPr>
-              <w:t xml:space="preserve"> [12]</w:t>
+              <w:t>month [12]</w:t>
             </w:r>
           </w:p>
         </w:tc>
@@ -19416,21 +20040,7 @@
                 <w:rStyle w:val="Code3"/>
                 <w:rFonts w:eastAsiaTheme="minorHAnsi"/>
               </w:rPr>
-              <w:t>month</w:t>
-            </w:r>
-            <w:r>
-              <w:rPr>
-                <w:rStyle w:val="Code3"/>
-                <w:rFonts w:eastAsiaTheme="minorHAnsi"/>
-              </w:rPr>
-              <w:t>s</w:t>
-            </w:r>
-            <w:r>
-              <w:rPr>
-                <w:rStyle w:val="Code3"/>
-                <w:rFonts w:eastAsiaTheme="minorHAnsi"/>
-              </w:rPr>
-              <w:t xml:space="preserve"> [4]</w:t>
+              <w:t>month [4]</w:t>
             </w:r>
           </w:p>
         </w:tc>
@@ -19546,21 +20156,7 @@
                 <w:rStyle w:val="Code3"/>
                 <w:rFonts w:eastAsiaTheme="minorHAnsi"/>
               </w:rPr>
-              <w:t>month</w:t>
-            </w:r>
-            <w:r>
-              <w:rPr>
-                <w:rStyle w:val="Code3"/>
-                <w:rFonts w:eastAsiaTheme="minorHAnsi"/>
-              </w:rPr>
-              <w:t>s</w:t>
-            </w:r>
-            <w:r>
-              <w:rPr>
-                <w:rStyle w:val="Code3"/>
-                <w:rFonts w:eastAsiaTheme="minorHAnsi"/>
-              </w:rPr>
-              <w:t xml:space="preserve"> [12]</w:t>
+              <w:t>month [12]</w:t>
             </w:r>
           </w:p>
         </w:tc>
@@ -19676,21 +20272,7 @@
                 <w:rStyle w:val="Code3"/>
                 <w:rFonts w:eastAsiaTheme="minorHAnsi"/>
               </w:rPr>
-              <w:t>year</w:t>
-            </w:r>
-            <w:r>
-              <w:rPr>
-                <w:rStyle w:val="Code3"/>
-                <w:rFonts w:eastAsiaTheme="minorHAnsi"/>
-              </w:rPr>
-              <w:t>s</w:t>
-            </w:r>
-            <w:r>
-              <w:rPr>
-                <w:rStyle w:val="Code3"/>
-                <w:rFonts w:eastAsiaTheme="minorHAnsi"/>
-              </w:rPr>
-              <w:t xml:space="preserve"> [5]</w:t>
+              <w:t>year [5]</w:t>
             </w:r>
           </w:p>
         </w:tc>
@@ -20072,43 +20654,55 @@
           <w:docGrid w:linePitch="360"/>
         </w:sectPr>
       </w:pPr>
-      <w:bookmarkStart w:id="27" w:name="_Toc1230397"/>
+      <w:bookmarkStart w:id="30" w:name="_Toc1301514"/>
       <w:r>
         <w:t xml:space="preserve">Table </w:t>
-      </w:r>
-      <w:r>
-        <w:fldChar w:fldCharType="begin"/>
-      </w:r>
-      <w:r>
-        <w:instrText xml:space="preserve"> SEQ Table \* ARABIC </w:instrText>
-      </w:r>
-      <w:r>
-        <w:fldChar w:fldCharType="separate"/>
       </w:r>
       <w:r>
         <w:rPr>
           <w:noProof/>
         </w:rPr>
-        <w:t>6</w:t>
-      </w:r>
-      <w:r>
+        <w:fldChar w:fldCharType="begin"/>
+      </w:r>
+      <w:r>
+        <w:rPr>
+          <w:noProof/>
+        </w:rPr>
+        <w:instrText xml:space="preserve"> SEQ Table \* ARABIC </w:instrText>
+      </w:r>
+      <w:r>
+        <w:rPr>
+          <w:noProof/>
+        </w:rPr>
+        <w:fldChar w:fldCharType="separate"/>
+      </w:r>
+      <w:r>
+        <w:rPr>
+          <w:noProof/>
+        </w:rPr>
+        <w:t>7</w:t>
+      </w:r>
+      <w:r>
+        <w:rPr>
+          <w:noProof/>
+        </w:rPr>
         <w:fldChar w:fldCharType="end"/>
       </w:r>
       <w:r>
         <w:t xml:space="preserve"> Dataset composition for each period</w:t>
       </w:r>
-      <w:bookmarkEnd w:id="27"/>
+      <w:bookmarkEnd w:id="30"/>
     </w:p>
     <w:p>
       <w:pPr>
         <w:pStyle w:val="Heading2"/>
       </w:pPr>
-      <w:bookmarkStart w:id="28" w:name="_Toc1230388"/>
+      <w:bookmarkStart w:id="31" w:name="_Toc1301504"/>
       <w:r>
         <w:lastRenderedPageBreak/>
         <w:t>Data representation</w:t>
       </w:r>
-      <w:bookmarkEnd w:id="28"/>
+      <w:bookmarkEnd w:id="31"/>
     </w:p>
     <w:p>
       <w:pPr>
@@ -20566,7 +21160,7 @@
               <w:rPr>
                 <w:rStyle w:val="Caption1"/>
               </w:rPr>
-              <w:t>period</w:t>
+              <w:t>self</w:t>
             </w:r>
             <w:r>
               <w:t xml:space="preserve"> - the period classifier for th</w:t>
@@ -20631,7 +21225,7 @@
               <w:rPr>
                 <w:rStyle w:val="Caption1"/>
               </w:rPr>
-              <w:t>child</w:t>
+              <w:t>item</w:t>
             </w:r>
             <w:r>
               <w:t xml:space="preserve"> </w:t>
@@ -20691,10 +21285,7 @@
               <w:t xml:space="preserve"> the </w:t>
             </w:r>
             <w:r>
-              <w:t>child period</w:t>
-            </w:r>
-            <w:r>
-              <w:t xml:space="preserve"> interval </w:t>
+              <w:t xml:space="preserve">child period interval </w:t>
             </w:r>
             <w:r>
               <w:t>(e.g. ‘Day’)</w:t>
@@ -20762,34 +21353,28 @@
               <w:t>prompt</w:t>
             </w:r>
             <w:r>
+              <w:t xml:space="preserve"> attribute</w:t>
+            </w:r>
+            <w:r>
+              <w:t xml:space="preserve"> contains a generic label (e.g. ‘Month’); The </w:t>
+            </w:r>
+            <w:r>
+              <w:rPr>
+                <w:rStyle w:val="Code2"/>
+              </w:rPr>
+              <w:t>title</w:t>
+            </w:r>
+            <w:r>
               <w:t xml:space="preserve"> </w:t>
             </w:r>
             <w:r>
               <w:t>attribute</w:t>
             </w:r>
             <w:r>
-              <w:t xml:space="preserve"> contains a generic label (e.g. ‘Month’); The </w:t>
-            </w:r>
-            <w:r>
-              <w:rPr>
-                <w:rStyle w:val="Code2"/>
-              </w:rPr>
-              <w:t>title</w:t>
-            </w:r>
-            <w:r>
-              <w:t xml:space="preserve"> </w:t>
-            </w:r>
-            <w:r>
-              <w:t>attribute</w:t>
-            </w:r>
-            <w:r>
               <w:t xml:space="preserve"> contains the </w:t>
             </w:r>
             <w:r>
-              <w:t xml:space="preserve">period </w:t>
-            </w:r>
-            <w:r>
-              <w:t xml:space="preserve">title </w:t>
+              <w:t xml:space="preserve">period title </w:t>
             </w:r>
             <w:r>
               <w:t xml:space="preserve">(e.g. ‘February’). The href property contains a URL </w:t>
@@ -20844,7 +21429,7 @@
               <w:rPr>
                 <w:rStyle w:val="Caption1"/>
               </w:rPr>
-              <w:t>previous</w:t>
+              <w:t>prev</w:t>
             </w:r>
             <w:r>
               <w:t xml:space="preserve"> - </w:t>
@@ -21483,10 +22068,22 @@
               <w:rPr>
                 <w:rStyle w:val="Caption1"/>
               </w:rPr>
-              <w:t>data</w:t>
-            </w:r>
-            <w:r>
-              <w:t xml:space="preserve"> - the value property contains row data and a total for each row.</w:t>
+              <w:t>day</w:t>
+            </w:r>
+            <w:r>
+              <w:t xml:space="preserve"> - the value property contains the total </w:t>
+            </w:r>
+            <w:r>
+              <w:t xml:space="preserve">(column data) </w:t>
+            </w:r>
+            <w:r>
+              <w:t xml:space="preserve">for the </w:t>
+            </w:r>
+            <w:r>
+              <w:t>item</w:t>
+            </w:r>
+            <w:r>
+              <w:t>.</w:t>
             </w:r>
           </w:p>
           <w:p>
@@ -21503,16 +22100,16 @@
               <w:rPr>
                 <w:rStyle w:val="Caption1"/>
               </w:rPr>
+              <w:t>.day.hours</w:t>
+            </w:r>
+            <w:r>
+              <w:t xml:space="preserve"> - the value property contains multivalues (row data) for each </w:t>
+            </w:r>
+            <w:r>
+              <w:t>item</w:t>
+            </w:r>
+            <w:r>
               <w:t>.</w:t>
-            </w:r>
-            <w:r>
-              <w:rPr>
-                <w:rStyle w:val="Caption1"/>
-              </w:rPr>
-              <w:t>total</w:t>
-            </w:r>
-            <w:r>
-              <w:t xml:space="preserve"> - the value property contains the total for the harvest-data value.</w:t>
             </w:r>
           </w:p>
           <w:p>
@@ -21953,7 +22550,7 @@
               <w:rPr>
                 <w:rStyle w:val="Code2"/>
               </w:rPr>
-              <w:t>name</w:t>
+              <w:t>rel</w:t>
             </w:r>
           </w:p>
         </w:tc>
@@ -21972,7 +22569,137 @@
               <w:pStyle w:val="Tabletext2"/>
             </w:pPr>
             <w:r>
-              <w:t>Contains the key name, for presentation.</w:t>
+              <w:t xml:space="preserve">The </w:t>
+            </w:r>
+            <w:r>
+              <w:rPr>
+                <w:rStyle w:val="Code2"/>
+              </w:rPr>
+              <w:t>rel</w:t>
+            </w:r>
+            <w:r>
+              <w:t xml:space="preserve"> property contains the link-to-dataitem relationship descriptor, which can be one of the following values:</w:t>
+            </w:r>
+          </w:p>
+          <w:p>
+            <w:pPr>
+              <w:pStyle w:val="tablebullet1"/>
+            </w:pPr>
+            <w:r>
+              <w:rPr>
+                <w:rStyle w:val="Caption1"/>
+              </w:rPr>
+              <w:t>self</w:t>
+            </w:r>
+            <w:r>
+              <w:t xml:space="preserve"> - </w:t>
+            </w:r>
+            <w:r>
+              <w:t>t</w:t>
+            </w:r>
+            <w:r>
+              <w:t xml:space="preserve">he </w:t>
+            </w:r>
+            <w:r>
+              <w:t>title</w:t>
+            </w:r>
+            <w:r>
+              <w:t xml:space="preserve"> </w:t>
+            </w:r>
+            <w:r>
+              <w:t xml:space="preserve">for this period is in the </w:t>
+            </w:r>
+            <w:r>
+              <w:rPr>
+                <w:rStyle w:val="Code2"/>
+              </w:rPr>
+              <w:t>title</w:t>
+            </w:r>
+            <w:r>
+              <w:t xml:space="preserve"> </w:t>
+            </w:r>
+            <w:r>
+              <w:t>attribute</w:t>
+            </w:r>
+            <w:r>
+              <w:t>.</w:t>
+            </w:r>
+          </w:p>
+          <w:p>
+            <w:pPr>
+              <w:pStyle w:val="tablebullet1"/>
+            </w:pPr>
+            <w:r>
+              <w:rPr>
+                <w:rStyle w:val="Caption1"/>
+              </w:rPr>
+              <w:t>item</w:t>
+            </w:r>
+            <w:r>
+              <w:t xml:space="preserve"> - </w:t>
+            </w:r>
+            <w:r>
+              <w:t xml:space="preserve">The </w:t>
+            </w:r>
+            <w:r>
+              <w:t xml:space="preserve">‘grandchild’ </w:t>
+            </w:r>
+            <w:r>
+              <w:t>of the collection,</w:t>
+            </w:r>
+            <w:r>
+              <w:t xml:space="preserve"> </w:t>
+            </w:r>
+            <w:r>
+              <w:t>corresponding</w:t>
+            </w:r>
+            <w:r>
+              <w:t xml:space="preserve"> </w:t>
+            </w:r>
+            <w:r>
+              <w:t xml:space="preserve">to the (ssv) </w:t>
+            </w:r>
+            <w:r>
+              <w:t>sub values</w:t>
+            </w:r>
+            <w:r>
+              <w:t xml:space="preserve"> in the value field of </w:t>
+            </w:r>
+            <w:r>
+              <w:t xml:space="preserve">data </w:t>
+            </w:r>
+            <w:r>
+              <w:t xml:space="preserve">objects </w:t>
+            </w:r>
+            <w:r>
+              <w:t xml:space="preserve">in the </w:t>
+            </w:r>
+            <w:r>
+              <w:t xml:space="preserve">array. The </w:t>
+            </w:r>
+            <w:r>
+              <w:rPr>
+                <w:rStyle w:val="Code2"/>
+              </w:rPr>
+              <w:t>title</w:t>
+            </w:r>
+            <w:r>
+              <w:t xml:space="preserve"> property contains the </w:t>
+            </w:r>
+            <w:r>
+              <w:t>row headings in ssv format for the (</w:t>
+            </w:r>
+            <w:r>
+              <w:rPr>
+                <w:rStyle w:val="Code1"/>
+              </w:rPr>
+              <w:t>ssv</w:t>
+            </w:r>
+            <w:r>
+              <w:t>) subitems in each data object (e.g. harvest.hours)</w:t>
+            </w:r>
+            <w:r>
+              <w:t>.</w:t>
             </w:r>
           </w:p>
         </w:tc>
@@ -22051,7 +22778,7 @@
               <w:rPr>
                 <w:rStyle w:val="Code2"/>
               </w:rPr>
-              <w:t>rel</w:t>
+              <w:t>name</w:t>
             </w:r>
           </w:p>
         </w:tc>
@@ -22070,130 +22797,7 @@
               <w:pStyle w:val="Tabletext2"/>
             </w:pPr>
             <w:r>
-              <w:t xml:space="preserve">The </w:t>
-            </w:r>
-            <w:r>
-              <w:rPr>
-                <w:rStyle w:val="Code2"/>
-              </w:rPr>
-              <w:t>rel</w:t>
-            </w:r>
-            <w:r>
-              <w:t xml:space="preserve"> property contains the link-to-dataitem relationship descriptor, which can be one of the following values:</w:t>
-            </w:r>
-          </w:p>
-          <w:p>
-            <w:pPr>
-              <w:pStyle w:val="tablebullet1"/>
-            </w:pPr>
-            <w:r>
-              <w:rPr>
-                <w:rStyle w:val="Caption1"/>
-              </w:rPr>
-              <w:t>self</w:t>
-            </w:r>
-            <w:r>
-              <w:t xml:space="preserve"> - </w:t>
-            </w:r>
-            <w:r>
-              <w:t>t</w:t>
-            </w:r>
-            <w:r>
-              <w:t xml:space="preserve">he </w:t>
-            </w:r>
-            <w:r>
-              <w:t>title</w:t>
-            </w:r>
-            <w:r>
-              <w:t xml:space="preserve"> </w:t>
-            </w:r>
-            <w:r>
-              <w:t xml:space="preserve">for this period is in the </w:t>
-            </w:r>
-            <w:r>
-              <w:rPr>
-                <w:rStyle w:val="Code2"/>
-              </w:rPr>
-              <w:t>title</w:t>
-            </w:r>
-            <w:r>
-              <w:t xml:space="preserve"> attrubute</w:t>
-            </w:r>
-            <w:r>
-              <w:t>.</w:t>
-            </w:r>
-          </w:p>
-          <w:p>
-            <w:pPr>
-              <w:pStyle w:val="tablebullet1"/>
-            </w:pPr>
-            <w:r>
-              <w:rPr>
-                <w:rStyle w:val="Caption1"/>
-              </w:rPr>
-              <w:t>child</w:t>
-            </w:r>
-            <w:r>
-              <w:t xml:space="preserve"> - </w:t>
-            </w:r>
-            <w:r>
-              <w:t xml:space="preserve">The </w:t>
-            </w:r>
-            <w:r>
-              <w:t xml:space="preserve">‘grandchild’ </w:t>
-            </w:r>
-            <w:r>
-              <w:t>of the collection,</w:t>
-            </w:r>
-            <w:r>
-              <w:t xml:space="preserve"> </w:t>
-            </w:r>
-            <w:r>
-              <w:t xml:space="preserve">coresponding </w:t>
-            </w:r>
-            <w:r>
-              <w:t xml:space="preserve">to the (ssv) subvalues in the value field of </w:t>
-            </w:r>
-            <w:r>
-              <w:t xml:space="preserve">data </w:t>
-            </w:r>
-            <w:r>
-              <w:t xml:space="preserve">objects </w:t>
-            </w:r>
-            <w:r>
-              <w:t xml:space="preserve">in the </w:t>
-            </w:r>
-            <w:r>
-              <w:t xml:space="preserve">array. The </w:t>
-            </w:r>
-            <w:r>
-              <w:rPr>
-                <w:rStyle w:val="Code2"/>
-              </w:rPr>
-              <w:t>title</w:t>
-            </w:r>
-            <w:r>
-              <w:t xml:space="preserve"> property contains the </w:t>
-            </w:r>
-            <w:r>
-              <w:t>row headings in ssv format for the (</w:t>
-            </w:r>
-            <w:r>
-              <w:rPr>
-                <w:rStyle w:val="Code1"/>
-              </w:rPr>
-              <w:t>ssv</w:t>
-            </w:r>
-            <w:r>
-              <w:t>) subitems in each data object</w:t>
-            </w:r>
-            <w:r>
-              <w:t xml:space="preserve"> (e.g. harvest.hours)</w:t>
-            </w:r>
-            <w:bookmarkStart w:id="29" w:name="_GoBack"/>
-            <w:bookmarkEnd w:id="29"/>
-            <w:r>
-              <w:t>.</w:t>
+              <w:t>Contains the key name, for presentation.</w:t>
             </w:r>
           </w:p>
         </w:tc>
@@ -22292,6 +22896,113 @@
             </w:pPr>
             <w:r>
               <w:t>Documentation for this link, which may be used as tooltips in the presentation.</w:t>
+            </w:r>
+          </w:p>
+        </w:tc>
+      </w:tr>
+      <w:tr>
+        <w:tc>
+          <w:tcPr>
+            <w:tcW w:w="1454" w:type="dxa"/>
+            <w:tcBorders>
+              <w:top w:val="nil"/>
+              <w:bottom w:val="nil"/>
+              <w:right w:val="nil"/>
+            </w:tcBorders>
+            <w:tcMar>
+              <w:top w:w="28" w:type="dxa"/>
+              <w:bottom w:w="28" w:type="dxa"/>
+            </w:tcMar>
+          </w:tcPr>
+          <w:p>
+            <w:pPr>
+              <w:pStyle w:val="BodyText"/>
+              <w:spacing w:before="0" w:after="0"/>
+              <w:rPr>
+                <w:rFonts w:ascii="Consolas" w:hAnsi="Consolas"/>
+                <w:sz w:val="18"/>
+                <w:szCs w:val="18"/>
+              </w:rPr>
+            </w:pPr>
+          </w:p>
+        </w:tc>
+        <w:tc>
+          <w:tcPr>
+            <w:tcW w:w="1050" w:type="dxa"/>
+            <w:tcBorders>
+              <w:top w:val="dotted" w:sz="4" w:space="0" w:color="auto"/>
+              <w:left w:val="nil"/>
+              <w:bottom w:val="dotted" w:sz="4" w:space="0" w:color="auto"/>
+              <w:right w:val="nil"/>
+            </w:tcBorders>
+            <w:tcMar>
+              <w:top w:w="28" w:type="dxa"/>
+              <w:bottom w:w="28" w:type="dxa"/>
+            </w:tcMar>
+          </w:tcPr>
+          <w:p>
+            <w:pPr>
+              <w:pStyle w:val="Tabletext2"/>
+              <w:rPr>
+                <w:rStyle w:val="Code2"/>
+              </w:rPr>
+            </w:pPr>
+          </w:p>
+        </w:tc>
+        <w:tc>
+          <w:tcPr>
+            <w:tcW w:w="898" w:type="dxa"/>
+            <w:tcBorders>
+              <w:top w:val="dotted" w:sz="4" w:space="0" w:color="auto"/>
+              <w:left w:val="nil"/>
+              <w:bottom w:val="dotted" w:sz="4" w:space="0" w:color="auto"/>
+              <w:right w:val="nil"/>
+            </w:tcBorders>
+            <w:tcMar>
+              <w:top w:w="28" w:type="dxa"/>
+              <w:bottom w:w="28" w:type="dxa"/>
+            </w:tcMar>
+          </w:tcPr>
+          <w:p>
+            <w:pPr>
+              <w:pStyle w:val="Tabletext2"/>
+              <w:rPr>
+                <w:rStyle w:val="Code2"/>
+              </w:rPr>
+            </w:pPr>
+            <w:r>
+              <w:rPr>
+                <w:rStyle w:val="Code2"/>
+              </w:rPr>
+              <w:t>title</w:t>
+            </w:r>
+          </w:p>
+        </w:tc>
+        <w:tc>
+          <w:tcPr>
+            <w:tcW w:w="5959" w:type="dxa"/>
+            <w:tcBorders>
+              <w:top w:val="dotted" w:sz="4" w:space="0" w:color="auto"/>
+              <w:left w:val="nil"/>
+              <w:bottom w:val="dotted" w:sz="4" w:space="0" w:color="auto"/>
+              <w:right w:val="nil"/>
+            </w:tcBorders>
+          </w:tcPr>
+          <w:p>
+            <w:pPr>
+              <w:pStyle w:val="Tabletext2"/>
+            </w:pPr>
+            <w:r>
+              <w:t xml:space="preserve">The title of the link as described above in </w:t>
+            </w:r>
+            <w:r>
+              <w:rPr>
+                <w:rStyle w:val="Code1"/>
+              </w:rPr>
+              <w:t>rel</w:t>
+            </w:r>
+            <w:r>
+              <w:t>.</w:t>
             </w:r>
           </w:p>
         </w:tc>
@@ -22497,32 +23208,44 @@
       <w:pPr>
         <w:pStyle w:val="Caption"/>
       </w:pPr>
-      <w:bookmarkStart w:id="30" w:name="_Toc1230398"/>
+      <w:bookmarkStart w:id="32" w:name="_Toc1301515"/>
       <w:r>
         <w:t xml:space="preserve">Table </w:t>
-      </w:r>
-      <w:r>
-        <w:fldChar w:fldCharType="begin"/>
-      </w:r>
-      <w:r>
-        <w:instrText xml:space="preserve"> SEQ Table \* ARABIC </w:instrText>
-      </w:r>
-      <w:r>
-        <w:fldChar w:fldCharType="separate"/>
       </w:r>
       <w:r>
         <w:rPr>
           <w:noProof/>
         </w:rPr>
-        <w:t>7</w:t>
-      </w:r>
-      <w:r>
+        <w:fldChar w:fldCharType="begin"/>
+      </w:r>
+      <w:r>
+        <w:rPr>
+          <w:noProof/>
+        </w:rPr>
+        <w:instrText xml:space="preserve"> SEQ Table \* ARABIC </w:instrText>
+      </w:r>
+      <w:r>
+        <w:rPr>
+          <w:noProof/>
+        </w:rPr>
+        <w:fldChar w:fldCharType="separate"/>
+      </w:r>
+      <w:r>
+        <w:rPr>
+          <w:noProof/>
+        </w:rPr>
+        <w:t>8</w:t>
+      </w:r>
+      <w:r>
+        <w:rPr>
+          <w:noProof/>
+        </w:rPr>
         <w:fldChar w:fldCharType="end"/>
       </w:r>
       <w:r>
         <w:t xml:space="preserve"> JSON message elements</w:t>
       </w:r>
-      <w:bookmarkEnd w:id="30"/>
+      <w:bookmarkEnd w:id="32"/>
     </w:p>
     <w:p>
       <w:pPr>
@@ -22540,7 +23263,7 @@
       <w:pPr>
         <w:pStyle w:val="Heading1"/>
       </w:pPr>
-      <w:bookmarkStart w:id="31" w:name="_Toc1230389"/>
+      <w:bookmarkStart w:id="33" w:name="_Toc1301505"/>
       <w:r>
         <w:lastRenderedPageBreak/>
         <w:t xml:space="preserve">Application </w:t>
@@ -22548,7 +23271,7 @@
       <w:r>
         <w:t>views</w:t>
       </w:r>
-      <w:bookmarkEnd w:id="31"/>
+      <w:bookmarkEnd w:id="33"/>
     </w:p>
     <w:p>
       <w:r>
@@ -22589,11 +23312,11 @@
       <w:pPr>
         <w:pStyle w:val="Heading2"/>
       </w:pPr>
-      <w:bookmarkStart w:id="32" w:name="_Toc1230390"/>
+      <w:bookmarkStart w:id="34" w:name="_Toc1301506"/>
       <w:r>
         <w:t>Graph format</w:t>
       </w:r>
-      <w:bookmarkEnd w:id="32"/>
+      <w:bookmarkEnd w:id="34"/>
     </w:p>
     <w:p>
       <w:r>
@@ -22704,7 +23427,7 @@
       <w:pPr>
         <w:pStyle w:val="Caption"/>
       </w:pPr>
-      <w:bookmarkStart w:id="33" w:name="_Ref961800"/>
+      <w:bookmarkStart w:id="35" w:name="_Ref961800"/>
       <w:r>
         <w:t xml:space="preserve">Figure </w:t>
       </w:r>
@@ -22738,7 +23461,7 @@
         </w:rPr>
         <w:fldChar w:fldCharType="end"/>
       </w:r>
-      <w:bookmarkEnd w:id="33"/>
+      <w:bookmarkEnd w:id="35"/>
       <w:r>
         <w:t xml:space="preserve"> </w:t>
       </w:r>
@@ -22788,12 +23511,12 @@
       <w:pPr>
         <w:pStyle w:val="Heading2"/>
       </w:pPr>
-      <w:bookmarkStart w:id="34" w:name="_Toc1230391"/>
+      <w:bookmarkStart w:id="36" w:name="_Toc1301507"/>
       <w:r>
         <w:lastRenderedPageBreak/>
         <w:t>Data paths</w:t>
       </w:r>
-      <w:bookmarkEnd w:id="34"/>
+      <w:bookmarkEnd w:id="36"/>
       <w:r>
         <w:t xml:space="preserve"> </w:t>
       </w:r>
@@ -23446,7 +24169,7 @@
                 <w:rStyle w:val="Code1"/>
                 <w:szCs w:val="18"/>
               </w:rPr>
-              <w:t>$.collection.links[?(@.rel == 'previous')].</w:t>
+              <w:t>$.collection.links[?(@.rel == 'prev')].</w:t>
             </w:r>
             <w:r>
               <w:rPr>
@@ -23471,7 +24194,7 @@
                 <w:rStyle w:val="Code1"/>
                 <w:szCs w:val="18"/>
               </w:rPr>
-              <w:t>$.collection.links[?(@.rel == 'previous')].href</w:t>
+              <w:t>$.collection.links[?(@.rel == 'prev')].href</w:t>
             </w:r>
           </w:p>
         </w:tc>
@@ -23799,17 +24522,21 @@
                 <w:rStyle w:val="Code1"/>
                 <w:szCs w:val="18"/>
               </w:rPr>
-              <w:t>.hours</w:t>
+              <w:t>.</w:t>
             </w:r>
             <w:r>
               <w:rPr>
                 <w:rStyle w:val="Code1"/>
                 <w:szCs w:val="18"/>
               </w:rPr>
+              <w:t>day</w:t>
+            </w:r>
+            <w:r>
+              <w:rPr>
+                <w:rStyle w:val="Code1"/>
+                <w:szCs w:val="18"/>
+              </w:rPr>
               <w:t>')]</w:t>
-            </w:r>
-            <w:r>
-              <w:t xml:space="preserve"> </w:t>
             </w:r>
             <w:r>
               <w:rPr>
@@ -23841,17 +24568,27 @@
                 <w:rStyle w:val="Code1"/>
                 <w:szCs w:val="18"/>
               </w:rPr>
-              <w:t>.hours</w:t>
+              <w:t>.</w:t>
             </w:r>
             <w:r>
               <w:rPr>
                 <w:rStyle w:val="Code1"/>
                 <w:szCs w:val="18"/>
               </w:rPr>
+              <w:t>d</w:t>
+            </w:r>
+            <w:r>
+              <w:rPr>
+                <w:rStyle w:val="Code1"/>
+              </w:rPr>
+              <w:t>ay</w:t>
+            </w:r>
+            <w:r>
+              <w:rPr>
+                <w:rStyle w:val="Code1"/>
+                <w:szCs w:val="18"/>
+              </w:rPr>
               <w:t>')]</w:t>
-            </w:r>
-            <w:r>
-              <w:t xml:space="preserve"> </w:t>
             </w:r>
             <w:r>
               <w:rPr>
@@ -23883,17 +24620,21 @@
                 <w:rStyle w:val="Code1"/>
                 <w:szCs w:val="18"/>
               </w:rPr>
-              <w:t>.hours</w:t>
+              <w:t>.</w:t>
             </w:r>
             <w:r>
               <w:rPr>
                 <w:rStyle w:val="Code1"/>
                 <w:szCs w:val="18"/>
               </w:rPr>
+              <w:t>day</w:t>
+            </w:r>
+            <w:r>
+              <w:rPr>
+                <w:rStyle w:val="Code1"/>
+                <w:szCs w:val="18"/>
+              </w:rPr>
               <w:t>')]</w:t>
-            </w:r>
-            <w:r>
-              <w:t xml:space="preserve"> </w:t>
             </w:r>
             <w:r>
               <w:rPr>
@@ -23925,17 +24666,21 @@
                 <w:rStyle w:val="Code1"/>
                 <w:szCs w:val="18"/>
               </w:rPr>
-              <w:t>.hours</w:t>
+              <w:t>.</w:t>
             </w:r>
             <w:r>
               <w:rPr>
                 <w:rStyle w:val="Code1"/>
                 <w:szCs w:val="18"/>
               </w:rPr>
+              <w:t>day</w:t>
+            </w:r>
+            <w:r>
+              <w:rPr>
+                <w:rStyle w:val="Code1"/>
+                <w:szCs w:val="18"/>
+              </w:rPr>
               <w:t>')]</w:t>
-            </w:r>
-            <w:r>
-              <w:t xml:space="preserve"> </w:t>
             </w:r>
             <w:r>
               <w:rPr>
@@ -24175,7 +24920,7 @@
                 <w:rStyle w:val="Code1"/>
                 <w:szCs w:val="18"/>
               </w:rPr>
-              <w:t>$.collection.items.[href]</w:t>
+              <w:t>$.collection.items.[links].[?(@.rel == 'self')].href</w:t>
             </w:r>
           </w:p>
         </w:tc>
@@ -24497,31 +25242,43 @@
         <w:keepNext/>
         <w:keepLines/>
       </w:pPr>
-      <w:bookmarkStart w:id="35" w:name="_Ref961814"/>
-      <w:bookmarkStart w:id="36" w:name="_Ref961817"/>
-      <w:bookmarkStart w:id="37" w:name="_Toc1230399"/>
+      <w:bookmarkStart w:id="37" w:name="_Ref961817"/>
+      <w:bookmarkStart w:id="38" w:name="_Ref961814"/>
+      <w:bookmarkStart w:id="39" w:name="_Toc1301516"/>
       <w:r>
         <w:t xml:space="preserve">Table </w:t>
-      </w:r>
-      <w:r>
-        <w:fldChar w:fldCharType="begin"/>
-      </w:r>
-      <w:r>
-        <w:instrText xml:space="preserve"> SEQ Table \* ARABIC </w:instrText>
-      </w:r>
-      <w:r>
-        <w:fldChar w:fldCharType="separate"/>
       </w:r>
       <w:r>
         <w:rPr>
           <w:noProof/>
         </w:rPr>
-        <w:t>8</w:t>
-      </w:r>
-      <w:r>
+        <w:fldChar w:fldCharType="begin"/>
+      </w:r>
+      <w:r>
+        <w:rPr>
+          <w:noProof/>
+        </w:rPr>
+        <w:instrText xml:space="preserve"> SEQ Table \* ARABIC </w:instrText>
+      </w:r>
+      <w:r>
+        <w:rPr>
+          <w:noProof/>
+        </w:rPr>
+        <w:fldChar w:fldCharType="separate"/>
+      </w:r>
+      <w:r>
+        <w:rPr>
+          <w:noProof/>
+        </w:rPr>
+        <w:t>9</w:t>
+      </w:r>
+      <w:r>
+        <w:rPr>
+          <w:noProof/>
+        </w:rPr>
         <w:fldChar w:fldCharType="end"/>
       </w:r>
-      <w:bookmarkEnd w:id="36"/>
+      <w:bookmarkEnd w:id="37"/>
       <w:r>
         <w:t xml:space="preserve"> </w:t>
       </w:r>
@@ -24558,8 +25315,8 @@
       <w:r>
         <w:t>graph</w:t>
       </w:r>
-      <w:bookmarkEnd w:id="35"/>
-      <w:bookmarkEnd w:id="37"/>
+      <w:bookmarkEnd w:id="38"/>
+      <w:bookmarkEnd w:id="39"/>
     </w:p>
     <w:p>
       <w:pPr>
@@ -26757,7 +27514,7 @@
   <w:style w:type="paragraph" w:default="1" w:styleId="Normal">
     <w:name w:val="Normal"/>
     <w:qFormat/>
-    <w:rsid w:val="00A20F81"/>
+    <w:rsid w:val="00736436"/>
   </w:style>
   <w:style w:type="paragraph" w:styleId="Heading1">
     <w:name w:val="heading 1"/>
@@ -27738,7 +28495,7 @@
 </file>
 
 <file path=customXml/itemProps1.xml><?xml version="1.0" encoding="utf-8"?>
-<ds:datastoreItem xmlns:ds="http://schemas.openxmlformats.org/officeDocument/2006/customXml" ds:itemID="{828159B5-FEF7-4413-B638-A5A2195EED32}">
+<ds:datastoreItem xmlns:ds="http://schemas.openxmlformats.org/officeDocument/2006/customXml" ds:itemID="{8EDEED5B-6D1D-4E05-B253-87493C48D975}">
   <ds:schemaRefs>
     <ds:schemaRef ds:uri="http://schemas.openxmlformats.org/officeDocument/2006/bibliography"/>
   </ds:schemaRefs>

</xml_diff>